<commit_message>
solve week 4 tasks
</commit_message>
<xml_diff>
--- a/labs/lab4/64011106_Lab4.docx
+++ b/labs/lab4/64011106_Lab4.docx
@@ -4,19 +4,205 @@
   <w:body>
     <w:p>
       <w:pPr>
-        <w:pStyle w:val="Heading1"/>
-        <w:rPr>
+        <w:jc w:val="right"/>
+        <w:rPr>
+          <w:b/>
+          <w:bCs/>
+        </w:rPr>
+      </w:pPr>
+      <w:r>
+        <w:rPr>
+          <w:b/>
+          <w:bCs/>
+        </w:rPr>
+        <w:t xml:space="preserve">01076104 Programming Project </w:t>
+      </w:r>
+    </w:p>
+    <w:p>
+      <w:pPr>
+        <w:jc w:val="right"/>
+        <w:rPr>
+          <w:b/>
+          <w:bCs/>
+        </w:rPr>
+      </w:pPr>
+      <w:r>
+        <w:rPr>
+          <w:b/>
+          <w:bCs/>
           <w:cs/>
         </w:rPr>
+        <w:t xml:space="preserve">ภาควิชาวิศวกรรมคอมพิวเตอร์ คณะวิศวกรรมศาสตร์ </w:t>
+      </w:r>
+    </w:p>
+    <w:p>
+      <w:pPr>
+        <w:jc w:val="right"/>
+        <w:rPr>
+          <w:b/>
+          <w:bCs/>
+        </w:rPr>
       </w:pPr>
       <w:r>
         <w:rPr>
-          <w:rFonts w:hint="cs"/>
+          <w:b/>
+          <w:bCs/>
           <w:cs/>
         </w:rPr>
-        <w:t>ตอนที่ 1 ให้นักศึกษาเขียนโปรแกรมที่กำหนด</w:t>
+        <w:t xml:space="preserve">สถาบันเทคโนโลยีพระจอมเกล้าเจ้าคุณทหารลาดกระบัง </w:t>
       </w:r>
     </w:p>
+    <w:p>
+      <w:pPr>
+        <w:jc w:val="right"/>
+        <w:rPr>
+          <w:b/>
+          <w:bCs/>
+        </w:rPr>
+      </w:pPr>
+      <w:r>
+        <w:rPr>
+          <w:b/>
+          <w:bCs/>
+          <w:cs/>
+        </w:rPr>
+        <w:t xml:space="preserve">การทดลองที่ 4 : การทดสอบโปรแกรมและการ </w:t>
+      </w:r>
+      <w:r>
+        <w:rPr>
+          <w:b/>
+          <w:bCs/>
+        </w:rPr>
+        <w:t xml:space="preserve">Debug </w:t>
+      </w:r>
+    </w:p>
+    <w:p>
+      <w:pPr>
+        <w:rPr>
+          <w:b/>
+          <w:bCs/>
+        </w:rPr>
+      </w:pPr>
+      <w:r>
+        <w:rPr>
+          <w:b/>
+          <w:bCs/>
+          <w:cs/>
+        </w:rPr>
+        <w:t xml:space="preserve">การทดลองที่ </w:t>
+      </w:r>
+      <w:r>
+        <w:rPr>
+          <w:b/>
+          <w:bCs/>
+        </w:rPr>
+        <w:t xml:space="preserve">4 : </w:t>
+      </w:r>
+      <w:r>
+        <w:rPr>
+          <w:b/>
+          <w:bCs/>
+          <w:cs/>
+        </w:rPr>
+        <w:t xml:space="preserve">การทดสอบโปรแกรมและการ </w:t>
+      </w:r>
+      <w:r>
+        <w:rPr>
+          <w:b/>
+          <w:bCs/>
+        </w:rPr>
+        <w:t>Debug</w:t>
+      </w:r>
+    </w:p>
+    <w:p>
+      <w:pPr>
+        <w:rPr>
+          <w:b/>
+          <w:bCs/>
+        </w:rPr>
+      </w:pPr>
+    </w:p>
+    <w:p>
+      <w:pPr>
+        <w:rPr>
+          <w:b/>
+          <w:bCs/>
+        </w:rPr>
+      </w:pPr>
+      <w:r>
+        <w:rPr>
+          <w:b/>
+          <w:bCs/>
+          <w:cs/>
+        </w:rPr>
+        <w:t xml:space="preserve">จุดประสงค์ </w:t>
+      </w:r>
+    </w:p>
+    <w:p>
+      <w:r>
+        <w:rPr>
+          <w:cs/>
+        </w:rPr>
+        <w:t xml:space="preserve">นักศึกษาสามารถทดสอบโปรแกรมเพื่อค้นหาความผิดพลาดในโปรแกรม และ </w:t>
+      </w:r>
+      <w:r>
+        <w:t xml:space="preserve">Debug </w:t>
+      </w:r>
+      <w:r>
+        <w:rPr>
+          <w:cs/>
+        </w:rPr>
+        <w:t xml:space="preserve">เพื่อแก้ความผิดพลาดในโปรแกรมที่เขียนได้ </w:t>
+      </w:r>
+    </w:p>
+    <w:p/>
+    <w:p>
+      <w:pPr>
+        <w:rPr>
+          <w:b/>
+          <w:bCs/>
+        </w:rPr>
+      </w:pPr>
+      <w:r>
+        <w:rPr>
+          <w:b/>
+          <w:bCs/>
+          <w:cs/>
+        </w:rPr>
+        <w:t xml:space="preserve">ตอนที่ 1 : ให้นักศึกษาเขียนโปรแกรมที่กำหนด </w:t>
+      </w:r>
+    </w:p>
+    <w:p>
+      <w:r>
+        <w:t xml:space="preserve">1. </w:t>
+      </w:r>
+      <w:r>
+        <w:rPr>
+          <w:cs/>
+        </w:rPr>
+        <w:t xml:space="preserve">ให้นักศึกษาเขียนโปรแกรมรับ </w:t>
+      </w:r>
+      <w:r>
+        <w:t>string 1</w:t>
+      </w:r>
+      <w:r>
+        <w:rPr>
+          <w:cs/>
+        </w:rPr>
+        <w:t xml:space="preserve"> ชุด แล้วแสดงผลชุดตัวอักษร โดยถ้ามีตัวเลขหน้าตัวอักษรใด ให้แสดงผลตัวอักษรนั้นซ้ำเท่ากับจำนวนตัวเลข เช่น </w:t>
+      </w:r>
+    </w:p>
+    <w:p>
+      <w:r>
+        <w:t xml:space="preserve">Input : a2Bc4d11Eg0Nk </w:t>
+      </w:r>
+    </w:p>
+    <w:p>
+      <w:r>
+        <w:t>Output : aBBcddddEEEEEEEEEEEgk</w:t>
+      </w:r>
+    </w:p>
+    <w:p/>
     <w:p>
       <w:pPr>
         <w:pStyle w:val="Heading2"/>
@@ -378,6 +564,40 @@
               <w:t>16</w:t>
             </w:r>
           </w:p>
+          <w:p>
+            <w:pPr>
+              <w:spacing w:line="209" w:lineRule="auto"/>
+              <w:jc w:val="center"/>
+              <w:rPr>
+                <w:sz w:val="19"/>
+                <w:szCs w:val="19"/>
+              </w:rPr>
+            </w:pPr>
+            <w:r>
+              <w:rPr>
+                <w:sz w:val="19"/>
+                <w:szCs w:val="19"/>
+              </w:rPr>
+              <w:t>17</w:t>
+            </w:r>
+          </w:p>
+          <w:p>
+            <w:pPr>
+              <w:spacing w:line="209" w:lineRule="auto"/>
+              <w:jc w:val="center"/>
+              <w:rPr>
+                <w:sz w:val="19"/>
+                <w:szCs w:val="19"/>
+              </w:rPr>
+            </w:pPr>
+            <w:r>
+              <w:rPr>
+                <w:sz w:val="19"/>
+                <w:szCs w:val="19"/>
+              </w:rPr>
+              <w:t>18</w:t>
+            </w:r>
+          </w:p>
         </w:tc>
         <w:bookmarkStart w:id="0" w:name="_MON_1690390516"/>
         <w:bookmarkEnd w:id="0"/>
@@ -397,7 +617,7 @@
                 <w:sz w:val="19"/>
                 <w:szCs w:val="19"/>
               </w:rPr>
-              <w:object w:dxaOrig="7752" w:dyaOrig="4560" w14:anchorId="457187B0">
+              <w:object w:dxaOrig="7752" w:dyaOrig="5130" w14:anchorId="457187B0">
                 <v:shapetype id="_x0000_t75" coordsize="21600,21600" o:spt="75" o:preferrelative="t" path="m@4@5l@4@11@9@11@9@5xe" filled="f" stroked="f">
                   <v:stroke joinstyle="miter"/>
                   <v:formulas>
@@ -417,10 +637,10 @@
                   <v:path o:extrusionok="f" gradientshapeok="t" o:connecttype="rect"/>
                   <o:lock v:ext="edit" aspectratio="t"/>
                 </v:shapetype>
-                <v:shape id="_x0000_i1025" type="#_x0000_t75" style="width:387.6pt;height:228pt" o:ole="">
-                  <v:imagedata r:id="rId6" o:title=""/>
+                <v:shape id="_x0000_i1025" type="#_x0000_t75" style="width:387.6pt;height:256.8pt" o:ole="">
+                  <v:imagedata r:id="rId7" o:title=""/>
                 </v:shape>
-                <o:OLEObject Type="Embed" ProgID="Word.Document.12" ShapeID="_x0000_i1025" DrawAspect="Content" ObjectID="_1690465598" r:id="rId7">
+                <o:OLEObject Type="Embed" ProgID="Word.Document.12" ShapeID="_x0000_i1025" DrawAspect="Content" ObjectID="_1691237641" r:id="rId8">
                   <o:FieldCodes>\s</o:FieldCodes>
                 </o:OLEObject>
               </w:object>
@@ -432,6 +652,22 @@
     <w:p/>
     <w:p>
       <w:pPr>
+        <w:rPr>
+          <w:rFonts w:asciiTheme="majorHAnsi" w:eastAsiaTheme="majorEastAsia" w:hAnsiTheme="majorHAnsi" w:cstheme="majorBidi"/>
+          <w:b/>
+          <w:bCs/>
+          <w:cs/>
+        </w:rPr>
+      </w:pPr>
+      <w:r>
+        <w:rPr>
+          <w:cs/>
+        </w:rPr>
+        <w:br w:type="page"/>
+      </w:r>
+    </w:p>
+    <w:p>
+      <w:pPr>
         <w:pStyle w:val="Heading2"/>
       </w:pPr>
       <w:r>
@@ -439,6 +675,7 @@
           <w:rFonts w:hint="cs"/>
           <w:cs/>
         </w:rPr>
+        <w:lastRenderedPageBreak/>
         <w:t>การทำงานของโปรแกรม</w:t>
       </w:r>
     </w:p>
@@ -814,7 +1051,11 @@
               <w:t>1</w:t>
             </w:r>
             <w:r>
-              <w:t>4</w:t>
+              <w:rPr>
+                <w:rFonts w:hint="cs"/>
+                <w:cs/>
+              </w:rPr>
+              <w:t>2</w:t>
             </w:r>
           </w:p>
         </w:tc>
@@ -872,7 +1113,7 @@
               <w:jc w:val="center"/>
             </w:pPr>
             <w:r>
-              <w:t>8</w:t>
+              <w:t>7</w:t>
             </w:r>
           </w:p>
         </w:tc>
@@ -886,7 +1127,7 @@
               <w:jc w:val="center"/>
             </w:pPr>
             <w:r>
-              <w:t>10</w:t>
+              <w:t>7</w:t>
             </w:r>
           </w:p>
         </w:tc>
@@ -906,7 +1147,28 @@
                 <w:rFonts w:hint="cs"/>
                 <w:cs/>
               </w:rPr>
-              <w:t xml:space="preserve">เก็บตัวเลขภายใน </w:t>
+              <w:t xml:space="preserve">กำหนดให้ </w:t>
+            </w:r>
+            <w:r>
+              <w:rPr>
+                <w:rStyle w:val="Code"/>
+              </w:rPr>
+              <w:t>i = 0</w:t>
+            </w:r>
+          </w:p>
+          <w:p>
+            <w:pPr>
+              <w:rPr>
+                <w:rStyle w:val="Code"/>
+              </w:rPr>
+            </w:pPr>
+            <w:r>
+              <w:rPr>
+                <w:rStyle w:val="Code"/>
+                <w:rFonts w:hint="cs"/>
+                <w:cs/>
+              </w:rPr>
+              <w:t xml:space="preserve">จบการทำงานเมื่อถึงจุดสิ้นสุดของ </w:t>
             </w:r>
             <w:r>
               <w:rPr>
@@ -914,26 +1176,35 @@
               </w:rPr>
               <w:t>str</w:t>
             </w:r>
-            <w:r>
-              <w:rPr>
-                <w:rStyle w:val="Code"/>
-                <w:cs/>
-              </w:rPr>
-              <w:t xml:space="preserve"> </w:t>
-            </w:r>
-            <w:r>
-              <w:rPr>
-                <w:rStyle w:val="Code"/>
-                <w:rFonts w:hint="cs"/>
-                <w:cs/>
-              </w:rPr>
-              <w:t xml:space="preserve">ไว้ในตัวแปร </w:t>
-            </w:r>
-            <w:r>
-              <w:rPr>
-                <w:rStyle w:val="Code"/>
-              </w:rPr>
-              <w:t>n</w:t>
+          </w:p>
+          <w:p>
+            <w:pPr>
+              <w:rPr>
+                <w:rStyle w:val="Code"/>
+                <w:cs/>
+              </w:rPr>
+            </w:pPr>
+            <w:r>
+              <w:rPr>
+                <w:rStyle w:val="Code"/>
+                <w:rFonts w:hint="cs"/>
+                <w:cs/>
+              </w:rPr>
+              <w:t xml:space="preserve">เพิ่มค่า </w:t>
+            </w:r>
+            <w:r>
+              <w:rPr>
+                <w:rStyle w:val="Code"/>
+              </w:rPr>
+              <w:t>i</w:t>
+            </w:r>
+            <w:r>
+              <w:rPr>
+                <w:rStyle w:val="Code"/>
+                <w:rFonts w:hint="cs"/>
+                <w:cs/>
+              </w:rPr>
+              <w:t xml:space="preserve"> เป็นจำนวน 1 เมื่อเริ่มรอบถัดไป</w:t>
             </w:r>
           </w:p>
         </w:tc>
@@ -983,37 +1254,87 @@
             <w:pPr>
               <w:rPr>
                 <w:rStyle w:val="Code"/>
-                <w:cs/>
-              </w:rPr>
-            </w:pPr>
-            <w:r>
-              <w:rPr>
-                <w:rStyle w:val="Code"/>
-                <w:rFonts w:hint="cs"/>
-                <w:cs/>
-              </w:rPr>
-              <w:t xml:space="preserve">ตรวจสอบส่วนของ </w:t>
-            </w:r>
-            <w:r>
-              <w:rPr>
-                <w:rStyle w:val="Code"/>
-              </w:rPr>
-              <w:t>str</w:t>
-            </w:r>
-            <w:r>
-              <w:rPr>
-                <w:rStyle w:val="Code"/>
-                <w:cs/>
-              </w:rPr>
-              <w:t xml:space="preserve"> </w:t>
-            </w:r>
-            <w:r>
-              <w:rPr>
-                <w:rStyle w:val="Code"/>
-                <w:rFonts w:hint="cs"/>
-                <w:cs/>
-              </w:rPr>
-              <w:t>ว่าเป็นตัวเลขหรือไม่</w:t>
+              </w:rPr>
+            </w:pPr>
+            <w:r>
+              <w:rPr>
+                <w:rStyle w:val="Code"/>
+                <w:rFonts w:hint="cs"/>
+                <w:cs/>
+              </w:rPr>
+              <w:t xml:space="preserve">ถ้า </w:t>
+            </w:r>
+            <w:r>
+              <w:rPr>
+                <w:rStyle w:val="Code"/>
+              </w:rPr>
+              <w:t xml:space="preserve">str[i] </w:t>
+            </w:r>
+            <w:r>
+              <w:rPr>
+                <w:rStyle w:val="Code"/>
+                <w:rFonts w:hint="cs"/>
+                <w:cs/>
+              </w:rPr>
+              <w:t>เป็นตัวเลข</w:t>
+            </w:r>
+          </w:p>
+          <w:p>
+            <w:pPr>
+              <w:rPr>
+                <w:rStyle w:val="Code"/>
+              </w:rPr>
+            </w:pPr>
+            <w:r>
+              <w:rPr>
+                <w:rStyle w:val="Code"/>
+              </w:rPr>
+              <w:t xml:space="preserve">  n = 0</w:t>
+            </w:r>
+            <w:r>
+              <w:rPr>
+                <w:rStyle w:val="Code"/>
+                <w:rFonts w:hint="cs"/>
+                <w:cs/>
+              </w:rPr>
+              <w:t>.</w:t>
+            </w:r>
+          </w:p>
+          <w:p>
+            <w:pPr>
+              <w:rPr>
+                <w:rStyle w:val="Code"/>
+              </w:rPr>
+            </w:pPr>
+            <w:r>
+              <w:rPr>
+                <w:rStyle w:val="Code"/>
+                <w:rFonts w:hint="cs"/>
+                <w:cs/>
+              </w:rPr>
+              <w:t>นอกเหนือจากนั้น</w:t>
+            </w:r>
+          </w:p>
+          <w:p>
+            <w:pPr>
+              <w:rPr>
+                <w:rStyle w:val="Code"/>
+                <w:cs/>
+              </w:rPr>
+            </w:pPr>
+            <w:r>
+              <w:rPr>
+                <w:rStyle w:val="Code"/>
+              </w:rPr>
+              <w:t xml:space="preserve">  n = 1</w:t>
+            </w:r>
+            <w:r>
+              <w:rPr>
+                <w:rStyle w:val="Code"/>
+                <w:rFonts w:hint="cs"/>
+                <w:cs/>
+              </w:rPr>
+              <w:t>.</w:t>
             </w:r>
           </w:p>
         </w:tc>
@@ -1029,7 +1350,11 @@
               <w:jc w:val="center"/>
             </w:pPr>
             <w:r>
-              <w:t>9</w:t>
+              <w:rPr>
+                <w:rFonts w:hint="cs"/>
+                <w:cs/>
+              </w:rPr>
+              <w:t>10</w:t>
             </w:r>
           </w:p>
         </w:tc>
@@ -1046,7 +1371,14 @@
               </w:rPr>
             </w:pPr>
             <w:r>
-              <w:t>9</w:t>
+              <w:t>1</w:t>
+            </w:r>
+            <w:r>
+              <w:rPr>
+                <w:rFonts w:hint="cs"/>
+                <w:cs/>
+              </w:rPr>
+              <w:t>1</w:t>
             </w:r>
           </w:p>
         </w:tc>
@@ -1066,7 +1398,67 @@
                 <w:rFonts w:hint="cs"/>
                 <w:cs/>
               </w:rPr>
-              <w:t>บันทึกส่วน</w:t>
+              <w:t xml:space="preserve">ทำซ้ำถ้า </w:t>
+            </w:r>
+            <w:r>
+              <w:rPr>
+                <w:rStyle w:val="Code"/>
+              </w:rPr>
+              <w:t xml:space="preserve">str[i] </w:t>
+            </w:r>
+            <w:r>
+              <w:rPr>
+                <w:rStyle w:val="Code"/>
+                <w:rFonts w:hint="cs"/>
+                <w:cs/>
+              </w:rPr>
+              <w:t>เป็นตัวเลข</w:t>
+            </w:r>
+          </w:p>
+          <w:p>
+            <w:pPr>
+              <w:ind w:firstLine="144"/>
+              <w:rPr>
+                <w:rStyle w:val="Code"/>
+              </w:rPr>
+            </w:pPr>
+            <w:r>
+              <w:rPr>
+                <w:rStyle w:val="Code"/>
+              </w:rPr>
+              <w:t>n += (n * 10) + (str[i] – ‘0’)</w:t>
+            </w:r>
+            <w:r>
+              <w:rPr>
+                <w:rStyle w:val="Code"/>
+                <w:rFonts w:hint="cs"/>
+                <w:cs/>
+              </w:rPr>
+              <w:t>.</w:t>
+            </w:r>
+          </w:p>
+          <w:p>
+            <w:pPr>
+              <w:rPr>
+                <w:rStyle w:val="Code"/>
+                <w:cs/>
+              </w:rPr>
+            </w:pPr>
+            <w:r>
+              <w:rPr>
+                <w:rStyle w:val="Code"/>
+                <w:rFonts w:hint="cs"/>
+                <w:cs/>
+              </w:rPr>
+              <w:t>(แปลง</w:t>
+            </w:r>
+            <w:r>
+              <w:rPr>
+                <w:rStyle w:val="Code"/>
+                <w:rFonts w:hint="cs"/>
+                <w:cs/>
+              </w:rPr>
+              <w:t>ส่วน</w:t>
             </w:r>
             <w:r>
               <w:rPr>
@@ -1110,6 +1502,14 @@
                 <w:rStyle w:val="Code"/>
               </w:rPr>
               <w:t>n</w:t>
+            </w:r>
+            <w:r>
+              <w:rPr>
+                <w:rStyle w:val="Code"/>
+                <w:rFonts w:hint="cs"/>
+                <w:cs/>
+              </w:rPr>
+              <w:t xml:space="preserve"> โดย)</w:t>
             </w:r>
           </w:p>
         </w:tc>
@@ -1132,7 +1532,14 @@
                 <w:rFonts w:hint="cs"/>
                 <w:cs/>
               </w:rPr>
-              <w:t>10</w:t>
+              <w:t>1</w:t>
+            </w:r>
+            <w:r>
+              <w:rPr>
+                <w:rFonts w:hint="cs"/>
+                <w:cs/>
+              </w:rPr>
+              <w:t>3</w:t>
             </w:r>
           </w:p>
         </w:tc>
@@ -1144,13 +1551,23 @@
           <w:p>
             <w:pPr>
               <w:jc w:val="center"/>
-            </w:pPr>
-            <w:r>
-              <w:rPr>
-                <w:rFonts w:hint="cs"/>
-                <w:cs/>
-              </w:rPr>
-              <w:t>10</w:t>
+              <w:rPr>
+                <w:cs/>
+              </w:rPr>
+            </w:pPr>
+            <w:r>
+              <w:rPr>
+                <w:rFonts w:hint="cs"/>
+                <w:cs/>
+              </w:rPr>
+              <w:t>1</w:t>
+            </w:r>
+            <w:r>
+              <w:rPr>
+                <w:rFonts w:hint="cs"/>
+                <w:cs/>
+              </w:rPr>
+              <w:t>4</w:t>
             </w:r>
           </w:p>
         </w:tc>
@@ -1162,58 +1579,57 @@
             <w:pPr>
               <w:rPr>
                 <w:rStyle w:val="Code"/>
-                <w:cs/>
-              </w:rPr>
-            </w:pPr>
-            <w:r>
-              <w:rPr>
-                <w:rStyle w:val="Code"/>
-                <w:rFonts w:hint="cs"/>
-                <w:cs/>
-              </w:rPr>
-              <w:t xml:space="preserve">เพิ่มค่า </w:t>
-            </w:r>
-            <w:r>
-              <w:rPr>
-                <w:rStyle w:val="Code"/>
-              </w:rPr>
-              <w:t>i</w:t>
-            </w:r>
-            <w:r>
-              <w:rPr>
-                <w:rStyle w:val="Code"/>
-                <w:cs/>
-              </w:rPr>
-              <w:t xml:space="preserve"> </w:t>
-            </w:r>
-            <w:r>
-              <w:rPr>
-                <w:rStyle w:val="Code"/>
-                <w:rFonts w:hint="cs"/>
-                <w:cs/>
-              </w:rPr>
-              <w:t xml:space="preserve">เพื่อข้ามส่วนของ </w:t>
+              </w:rPr>
+            </w:pPr>
+            <w:r>
+              <w:rPr>
+                <w:rStyle w:val="Code"/>
+                <w:rFonts w:hint="cs"/>
+                <w:cs/>
+              </w:rPr>
+              <w:t xml:space="preserve">ทำซ้ำถ้า </w:t>
+            </w:r>
+            <w:r>
+              <w:rPr>
+                <w:rStyle w:val="Code"/>
+              </w:rPr>
+              <w:t>n != 0</w:t>
+            </w:r>
+          </w:p>
+          <w:p>
+            <w:pPr>
+              <w:rPr>
+                <w:rStyle w:val="Code"/>
+                <w:cs/>
+              </w:rPr>
+            </w:pPr>
+            <w:r>
+              <w:rPr>
+                <w:rStyle w:val="Code"/>
+                <w:rFonts w:hint="cs"/>
+                <w:cs/>
+              </w:rPr>
+              <w:t xml:space="preserve">  แสดงตัวอักษรที่ </w:t>
+            </w:r>
+            <w:r>
+              <w:rPr>
+                <w:rStyle w:val="Code"/>
+              </w:rPr>
+              <w:t xml:space="preserve">i </w:t>
+            </w:r>
+            <w:r>
+              <w:rPr>
+                <w:rStyle w:val="Code"/>
+                <w:rFonts w:hint="cs"/>
+                <w:cs/>
+              </w:rPr>
+              <w:t xml:space="preserve">ใน </w:t>
             </w:r>
             <w:r>
               <w:rPr>
                 <w:rStyle w:val="Code"/>
               </w:rPr>
               <w:t>str</w:t>
-            </w:r>
-            <w:r>
-              <w:rPr>
-                <w:rStyle w:val="Code"/>
-                <w:cs/>
-              </w:rPr>
-              <w:t xml:space="preserve"> </w:t>
-            </w:r>
-            <w:r>
-              <w:rPr>
-                <w:rStyle w:val="Code"/>
-                <w:rFonts w:hint="cs"/>
-                <w:cs/>
-              </w:rPr>
-              <w:t>ที่เป็นตัวเลข</w:t>
             </w:r>
           </w:p>
         </w:tc>
@@ -1232,11 +1648,7 @@
               </w:rPr>
             </w:pPr>
             <w:r>
-              <w:rPr>
-                <w:rFonts w:hint="cs"/>
-                <w:cs/>
-              </w:rPr>
-              <w:t>13</w:t>
+              <w:t>17</w:t>
             </w:r>
           </w:p>
         </w:tc>
@@ -1253,11 +1665,7 @@
               </w:rPr>
             </w:pPr>
             <w:r>
-              <w:rPr>
-                <w:rFonts w:hint="cs"/>
-                <w:cs/>
-              </w:rPr>
-              <w:t>14</w:t>
+              <w:t>17</w:t>
             </w:r>
           </w:p>
         </w:tc>
@@ -1269,58 +1677,32 @@
             <w:pPr>
               <w:rPr>
                 <w:rStyle w:val="Code"/>
-              </w:rPr>
-            </w:pPr>
-            <w:r>
-              <w:rPr>
-                <w:rStyle w:val="Code"/>
-                <w:rFonts w:hint="cs"/>
-                <w:cs/>
-              </w:rPr>
-              <w:t>แสดง</w:t>
-            </w:r>
-            <w:r>
-              <w:rPr>
-                <w:rStyle w:val="Code"/>
-                <w:rFonts w:hint="cs"/>
-                <w:cs/>
-              </w:rPr>
-              <w:t xml:space="preserve">ตัวอักขระใน </w:t>
-            </w:r>
-            <w:r>
-              <w:rPr>
-                <w:rStyle w:val="Code"/>
-              </w:rPr>
-              <w:t>str[i]</w:t>
-            </w:r>
-            <w:r>
-              <w:rPr>
-                <w:rStyle w:val="Code"/>
-                <w:cs/>
-              </w:rPr>
-              <w:t xml:space="preserve"> </w:t>
-            </w:r>
-            <w:r>
-              <w:rPr>
-                <w:rStyle w:val="Code"/>
-                <w:rFonts w:hint="cs"/>
-                <w:cs/>
-              </w:rPr>
-              <w:t xml:space="preserve">จำนวน </w:t>
-            </w:r>
-            <w:r>
-              <w:rPr>
-                <w:rStyle w:val="Code"/>
-              </w:rPr>
-              <w:t>n</w:t>
-            </w:r>
-            <w:r>
-              <w:rPr>
-                <w:rStyle w:val="Code"/>
-                <w:rFonts w:hint="cs"/>
-                <w:cs/>
-              </w:rPr>
-              <w:t xml:space="preserve"> ครั้ง</w:t>
+                <w:cs/>
+              </w:rPr>
+            </w:pPr>
+            <w:r>
+              <w:rPr>
+                <w:rStyle w:val="Code"/>
+                <w:rFonts w:hint="cs"/>
+                <w:cs/>
+              </w:rPr>
+              <w:t>สิ้</w:t>
+            </w:r>
+            <w:r>
+              <w:rPr>
+                <w:rStyle w:val="Code"/>
+                <w:rFonts w:hint="cs"/>
+                <w:cs/>
+              </w:rPr>
+              <w:t>น</w:t>
+            </w:r>
+            <w:r>
+              <w:rPr>
+                <w:rStyle w:val="Code"/>
+                <w:rFonts w:hint="cs"/>
+                <w:cs/>
+              </w:rPr>
+              <w:t>สุดโปรแกรม</w:t>
             </w:r>
           </w:p>
         </w:tc>
@@ -1414,9 +1796,6 @@
           <w:p>
             <w:pPr>
               <w:jc w:val="center"/>
-              <w:rPr>
-                <w:rFonts w:hint="cs"/>
-              </w:rPr>
             </w:pPr>
             <w:r>
               <w:rPr>
@@ -1436,7 +1815,6 @@
             <w:pPr>
               <w:jc w:val="center"/>
               <w:rPr>
-                <w:rFonts w:hint="cs"/>
                 <w:cs/>
               </w:rPr>
             </w:pPr>
@@ -1461,7 +1839,6 @@
             <w:pPr>
               <w:jc w:val="center"/>
               <w:rPr>
-                <w:rFonts w:hint="cs"/>
                 <w:cs/>
               </w:rPr>
             </w:pPr>
@@ -1486,7 +1863,6 @@
             <w:pPr>
               <w:jc w:val="center"/>
               <w:rPr>
-                <w:rFonts w:hint="cs"/>
                 <w:cs/>
               </w:rPr>
             </w:pPr>
@@ -1537,9 +1913,6 @@
           <w:p>
             <w:pPr>
               <w:jc w:val="center"/>
-              <w:rPr>
-                <w:rFonts w:hint="cs"/>
-              </w:rPr>
             </w:pPr>
             <w:r>
               <w:t>1</w:t>
@@ -1556,7 +1929,6 @@
               <w:jc w:val="center"/>
               <w:rPr>
                 <w:rStyle w:val="Code"/>
-                <w:rFonts w:hint="cs"/>
               </w:rPr>
             </w:pPr>
             <w:r>
@@ -1577,7 +1949,6 @@
               <w:jc w:val="center"/>
               <w:rPr>
                 <w:rStyle w:val="Code"/>
-                <w:rFonts w:hint="cs"/>
               </w:rPr>
             </w:pPr>
             <w:r>
@@ -1596,8 +1967,851 @@
           <w:p>
             <w:pPr>
               <w:jc w:val="center"/>
-              <w:rPr>
-                <w:rFonts w:hint="cs"/>
+            </w:pPr>
+            <w:r>
+              <w:rPr>
+                <w:rFonts w:ascii="Segoe UI Symbol" w:hAnsi="Segoe UI Symbol" w:cs="Segoe UI Symbol"/>
+              </w:rPr>
+              <w:t>🗸</w:t>
+            </w:r>
+          </w:p>
+        </w:tc>
+      </w:tr>
+      <w:tr>
+        <w:tc>
+          <w:tcPr>
+            <w:tcW w:w="894" w:type="dxa"/>
+            <w:vAlign w:val="center"/>
+          </w:tcPr>
+          <w:p>
+            <w:pPr>
+              <w:jc w:val="center"/>
+            </w:pPr>
+            <w:r>
+              <w:rPr>
+                <w:rFonts w:hint="cs"/>
+                <w:cs/>
+              </w:rPr>
+              <w:t>2</w:t>
+            </w:r>
+          </w:p>
+        </w:tc>
+        <w:tc>
+          <w:tcPr>
+            <w:tcW w:w="3493" w:type="dxa"/>
+            <w:vAlign w:val="center"/>
+          </w:tcPr>
+          <w:p>
+            <w:pPr>
+              <w:jc w:val="center"/>
+              <w:rPr>
+                <w:rStyle w:val="Code"/>
+              </w:rPr>
+            </w:pPr>
+            <w:r>
+              <w:rPr>
+                <w:rStyle w:val="Code"/>
+              </w:rPr>
+              <w:t>0a</w:t>
+            </w:r>
+          </w:p>
+        </w:tc>
+        <w:tc>
+          <w:tcPr>
+            <w:tcW w:w="3493" w:type="dxa"/>
+            <w:vAlign w:val="center"/>
+          </w:tcPr>
+          <w:p>
+            <w:pPr>
+              <w:jc w:val="center"/>
+              <w:rPr>
+                <w:rStyle w:val="Code"/>
+              </w:rPr>
+            </w:pPr>
+            <w:r>
+              <w:rPr>
+                <w:rStyle w:val="Code"/>
+              </w:rPr>
+              <w:t>(blank)</w:t>
+            </w:r>
+          </w:p>
+        </w:tc>
+        <w:tc>
+          <w:tcPr>
+            <w:tcW w:w="1136" w:type="dxa"/>
+            <w:vAlign w:val="center"/>
+          </w:tcPr>
+          <w:p>
+            <w:pPr>
+              <w:jc w:val="center"/>
+              <w:rPr>
+                <w:rFonts w:ascii="Segoe UI Symbol" w:hAnsi="Segoe UI Symbol" w:cs="Segoe UI Symbol"/>
+              </w:rPr>
+            </w:pPr>
+            <w:r>
+              <w:rPr>
+                <w:rFonts w:ascii="Segoe UI Symbol" w:hAnsi="Segoe UI Symbol" w:cs="Segoe UI Symbol"/>
+              </w:rPr>
+              <w:t>🗸</w:t>
+            </w:r>
+          </w:p>
+        </w:tc>
+      </w:tr>
+      <w:tr>
+        <w:tc>
+          <w:tcPr>
+            <w:tcW w:w="894" w:type="dxa"/>
+            <w:vAlign w:val="center"/>
+          </w:tcPr>
+          <w:p>
+            <w:pPr>
+              <w:jc w:val="center"/>
+            </w:pPr>
+            <w:r>
+              <w:t>3</w:t>
+            </w:r>
+          </w:p>
+        </w:tc>
+        <w:tc>
+          <w:tcPr>
+            <w:tcW w:w="3493" w:type="dxa"/>
+            <w:vAlign w:val="center"/>
+          </w:tcPr>
+          <w:p>
+            <w:pPr>
+              <w:jc w:val="center"/>
+              <w:rPr>
+                <w:rStyle w:val="Code"/>
+              </w:rPr>
+            </w:pPr>
+            <w:r>
+              <w:rPr>
+                <w:rStyle w:val="Code"/>
+              </w:rPr>
+              <w:t>12</w:t>
+            </w:r>
+          </w:p>
+        </w:tc>
+        <w:tc>
+          <w:tcPr>
+            <w:tcW w:w="3493" w:type="dxa"/>
+            <w:vAlign w:val="center"/>
+          </w:tcPr>
+          <w:p>
+            <w:pPr>
+              <w:jc w:val="center"/>
+              <w:rPr>
+                <w:rStyle w:val="Code"/>
+              </w:rPr>
+            </w:pPr>
+            <w:r>
+              <w:rPr>
+                <w:rStyle w:val="Code"/>
+              </w:rPr>
+              <w:t>(blank)</w:t>
+            </w:r>
+          </w:p>
+        </w:tc>
+        <w:tc>
+          <w:tcPr>
+            <w:tcW w:w="1136" w:type="dxa"/>
+            <w:vAlign w:val="center"/>
+          </w:tcPr>
+          <w:p>
+            <w:pPr>
+              <w:jc w:val="center"/>
+              <w:rPr>
+                <w:rFonts w:ascii="Segoe UI Symbol" w:hAnsi="Segoe UI Symbol" w:cs="Segoe UI Symbol"/>
+              </w:rPr>
+            </w:pPr>
+            <w:r>
+              <w:rPr>
+                <w:rFonts w:ascii="Segoe UI Symbol" w:hAnsi="Segoe UI Symbol" w:cs="Segoe UI Symbol" w:hint="cs"/>
+                <w:cs/>
+              </w:rPr>
+              <w:t>🗴</w:t>
+            </w:r>
+          </w:p>
+        </w:tc>
+      </w:tr>
+      <w:tr>
+        <w:tc>
+          <w:tcPr>
+            <w:tcW w:w="894" w:type="dxa"/>
+            <w:vAlign w:val="center"/>
+          </w:tcPr>
+          <w:p>
+            <w:pPr>
+              <w:jc w:val="center"/>
+            </w:pPr>
+            <w:r>
+              <w:t>4</w:t>
+            </w:r>
+          </w:p>
+        </w:tc>
+        <w:tc>
+          <w:tcPr>
+            <w:tcW w:w="3493" w:type="dxa"/>
+            <w:vAlign w:val="center"/>
+          </w:tcPr>
+          <w:p>
+            <w:pPr>
+              <w:jc w:val="center"/>
+              <w:rPr>
+                <w:rStyle w:val="Code"/>
+              </w:rPr>
+            </w:pPr>
+            <w:r>
+              <w:rPr>
+                <w:rStyle w:val="Code"/>
+              </w:rPr>
+              <w:t>0012a</w:t>
+            </w:r>
+          </w:p>
+        </w:tc>
+        <w:tc>
+          <w:tcPr>
+            <w:tcW w:w="3493" w:type="dxa"/>
+            <w:vAlign w:val="center"/>
+          </w:tcPr>
+          <w:p>
+            <w:pPr>
+              <w:jc w:val="center"/>
+              <w:rPr>
+                <w:rStyle w:val="Code"/>
+              </w:rPr>
+            </w:pPr>
+            <w:r>
+              <w:rPr>
+                <w:rStyle w:val="Code"/>
+              </w:rPr>
+              <w:t>aaaaaaaaaaaa</w:t>
+            </w:r>
+          </w:p>
+        </w:tc>
+        <w:tc>
+          <w:tcPr>
+            <w:tcW w:w="1136" w:type="dxa"/>
+            <w:vAlign w:val="center"/>
+          </w:tcPr>
+          <w:p>
+            <w:pPr>
+              <w:jc w:val="center"/>
+              <w:rPr>
+                <w:rFonts w:ascii="Segoe UI Symbol" w:hAnsi="Segoe UI Symbol" w:cs="Segoe UI Symbol"/>
+                <w:cs/>
+              </w:rPr>
+            </w:pPr>
+            <w:r>
+              <w:rPr>
+                <w:rFonts w:ascii="Segoe UI Symbol" w:hAnsi="Segoe UI Symbol" w:cs="Segoe UI Symbol"/>
+              </w:rPr>
+              <w:t>🗸</w:t>
+            </w:r>
+          </w:p>
+        </w:tc>
+      </w:tr>
+      <w:tr>
+        <w:tc>
+          <w:tcPr>
+            <w:tcW w:w="894" w:type="dxa"/>
+            <w:vAlign w:val="center"/>
+          </w:tcPr>
+          <w:p>
+            <w:pPr>
+              <w:jc w:val="center"/>
+            </w:pPr>
+            <w:r>
+              <w:t>5</w:t>
+            </w:r>
+          </w:p>
+        </w:tc>
+        <w:tc>
+          <w:tcPr>
+            <w:tcW w:w="3493" w:type="dxa"/>
+            <w:vAlign w:val="center"/>
+          </w:tcPr>
+          <w:p>
+            <w:pPr>
+              <w:jc w:val="center"/>
+              <w:rPr>
+                <w:rStyle w:val="Code"/>
+              </w:rPr>
+            </w:pPr>
+            <w:r>
+              <w:rPr>
+                <w:rStyle w:val="Code"/>
+              </w:rPr>
+              <w:t>abc</w:t>
+            </w:r>
+          </w:p>
+        </w:tc>
+        <w:tc>
+          <w:tcPr>
+            <w:tcW w:w="3493" w:type="dxa"/>
+            <w:vAlign w:val="center"/>
+          </w:tcPr>
+          <w:p>
+            <w:pPr>
+              <w:jc w:val="center"/>
+              <w:rPr>
+                <w:rStyle w:val="Code"/>
+              </w:rPr>
+            </w:pPr>
+            <w:r>
+              <w:rPr>
+                <w:rStyle w:val="Code"/>
+              </w:rPr>
+              <w:t>abc</w:t>
+            </w:r>
+          </w:p>
+        </w:tc>
+        <w:tc>
+          <w:tcPr>
+            <w:tcW w:w="1136" w:type="dxa"/>
+            <w:vAlign w:val="center"/>
+          </w:tcPr>
+          <w:p>
+            <w:pPr>
+              <w:jc w:val="center"/>
+              <w:rPr>
+                <w:rFonts w:ascii="Segoe UI Symbol" w:hAnsi="Segoe UI Symbol" w:cs="Segoe UI Symbol"/>
+              </w:rPr>
+            </w:pPr>
+            <w:r>
+              <w:rPr>
+                <w:rFonts w:ascii="Segoe UI Symbol" w:hAnsi="Segoe UI Symbol" w:cs="Segoe UI Symbol"/>
+              </w:rPr>
+              <w:t>🗸</w:t>
+            </w:r>
+          </w:p>
+        </w:tc>
+      </w:tr>
+      <w:tr>
+        <w:tc>
+          <w:tcPr>
+            <w:tcW w:w="894" w:type="dxa"/>
+            <w:vAlign w:val="center"/>
+          </w:tcPr>
+          <w:p>
+            <w:pPr>
+              <w:jc w:val="center"/>
+            </w:pPr>
+            <w:r>
+              <w:t>6</w:t>
+            </w:r>
+          </w:p>
+        </w:tc>
+        <w:tc>
+          <w:tcPr>
+            <w:tcW w:w="3493" w:type="dxa"/>
+            <w:vAlign w:val="center"/>
+          </w:tcPr>
+          <w:p>
+            <w:pPr>
+              <w:jc w:val="center"/>
+              <w:rPr>
+                <w:rStyle w:val="Code"/>
+              </w:rPr>
+            </w:pPr>
+            <w:r>
+              <w:rPr>
+                <w:rStyle w:val="Code"/>
+              </w:rPr>
+              <w:t>a9</w:t>
+            </w:r>
+          </w:p>
+        </w:tc>
+        <w:tc>
+          <w:tcPr>
+            <w:tcW w:w="3493" w:type="dxa"/>
+            <w:vAlign w:val="center"/>
+          </w:tcPr>
+          <w:p>
+            <w:pPr>
+              <w:jc w:val="center"/>
+              <w:rPr>
+                <w:rStyle w:val="Code"/>
+              </w:rPr>
+            </w:pPr>
+            <w:r>
+              <w:rPr>
+                <w:rStyle w:val="Code"/>
+              </w:rPr>
+              <w:t>a</w:t>
+            </w:r>
+          </w:p>
+        </w:tc>
+        <w:tc>
+          <w:tcPr>
+            <w:tcW w:w="1136" w:type="dxa"/>
+            <w:vAlign w:val="center"/>
+          </w:tcPr>
+          <w:p>
+            <w:pPr>
+              <w:jc w:val="center"/>
+              <w:rPr>
+                <w:rFonts w:ascii="Segoe UI Symbol" w:hAnsi="Segoe UI Symbol" w:cs="Segoe UI Symbol"/>
+              </w:rPr>
+            </w:pPr>
+            <w:r>
+              <w:rPr>
+                <w:rFonts w:ascii="Segoe UI Symbol" w:hAnsi="Segoe UI Symbol" w:cs="Segoe UI Symbol" w:hint="cs"/>
+                <w:cs/>
+              </w:rPr>
+              <w:t>🗴</w:t>
+            </w:r>
+          </w:p>
+        </w:tc>
+      </w:tr>
+      <w:tr>
+        <w:tc>
+          <w:tcPr>
+            <w:tcW w:w="894" w:type="dxa"/>
+            <w:vAlign w:val="center"/>
+          </w:tcPr>
+          <w:p>
+            <w:pPr>
+              <w:jc w:val="center"/>
+            </w:pPr>
+            <w:r>
+              <w:t>7</w:t>
+            </w:r>
+          </w:p>
+        </w:tc>
+        <w:tc>
+          <w:tcPr>
+            <w:tcW w:w="3493" w:type="dxa"/>
+            <w:vAlign w:val="center"/>
+          </w:tcPr>
+          <w:p>
+            <w:pPr>
+              <w:jc w:val="center"/>
+              <w:rPr>
+                <w:rStyle w:val="Code"/>
+              </w:rPr>
+            </w:pPr>
+            <w:r>
+              <w:rPr>
+                <w:rStyle w:val="Code"/>
+              </w:rPr>
+              <w:t>0</w:t>
+            </w:r>
+          </w:p>
+        </w:tc>
+        <w:tc>
+          <w:tcPr>
+            <w:tcW w:w="3493" w:type="dxa"/>
+            <w:vAlign w:val="center"/>
+          </w:tcPr>
+          <w:p>
+            <w:pPr>
+              <w:jc w:val="center"/>
+              <w:rPr>
+                <w:rStyle w:val="Code"/>
+              </w:rPr>
+            </w:pPr>
+            <w:r>
+              <w:rPr>
+                <w:rStyle w:val="Code"/>
+              </w:rPr>
+              <w:t>(blank)</w:t>
+            </w:r>
+          </w:p>
+        </w:tc>
+        <w:tc>
+          <w:tcPr>
+            <w:tcW w:w="1136" w:type="dxa"/>
+            <w:vAlign w:val="center"/>
+          </w:tcPr>
+          <w:p>
+            <w:pPr>
+              <w:jc w:val="center"/>
+              <w:rPr>
+                <w:rFonts w:ascii="Segoe UI Symbol" w:hAnsi="Segoe UI Symbol" w:cs="Segoe UI Symbol"/>
+                <w:cs/>
+              </w:rPr>
+            </w:pPr>
+            <w:r>
+              <w:rPr>
+                <w:rFonts w:ascii="Segoe UI Symbol" w:hAnsi="Segoe UI Symbol" w:cs="Segoe UI Symbol" w:hint="cs"/>
+                <w:cs/>
+              </w:rPr>
+              <w:t>🗴</w:t>
+            </w:r>
+          </w:p>
+        </w:tc>
+      </w:tr>
+      <w:tr>
+        <w:tc>
+          <w:tcPr>
+            <w:tcW w:w="894" w:type="dxa"/>
+            <w:vAlign w:val="center"/>
+          </w:tcPr>
+          <w:p>
+            <w:pPr>
+              <w:jc w:val="center"/>
+            </w:pPr>
+            <w:r>
+              <w:t>8</w:t>
+            </w:r>
+          </w:p>
+        </w:tc>
+        <w:tc>
+          <w:tcPr>
+            <w:tcW w:w="3493" w:type="dxa"/>
+            <w:vAlign w:val="center"/>
+          </w:tcPr>
+          <w:p>
+            <w:pPr>
+              <w:jc w:val="center"/>
+              <w:rPr>
+                <w:rStyle w:val="Code"/>
+              </w:rPr>
+            </w:pPr>
+            <w:r>
+              <w:rPr>
+                <w:rStyle w:val="Code"/>
+              </w:rPr>
+              <w:t>a1c</w:t>
+            </w:r>
+          </w:p>
+        </w:tc>
+        <w:tc>
+          <w:tcPr>
+            <w:tcW w:w="3493" w:type="dxa"/>
+            <w:vAlign w:val="center"/>
+          </w:tcPr>
+          <w:p>
+            <w:pPr>
+              <w:jc w:val="center"/>
+              <w:rPr>
+                <w:rStyle w:val="Code"/>
+              </w:rPr>
+            </w:pPr>
+            <w:r>
+              <w:rPr>
+                <w:rStyle w:val="Code"/>
+              </w:rPr>
+              <w:t>ac</w:t>
+            </w:r>
+          </w:p>
+        </w:tc>
+        <w:tc>
+          <w:tcPr>
+            <w:tcW w:w="1136" w:type="dxa"/>
+            <w:vAlign w:val="center"/>
+          </w:tcPr>
+          <w:p>
+            <w:pPr>
+              <w:jc w:val="center"/>
+              <w:rPr>
+                <w:rFonts w:ascii="Segoe UI Symbol" w:hAnsi="Segoe UI Symbol" w:cs="Segoe UI Symbol"/>
+                <w:cs/>
+              </w:rPr>
+            </w:pPr>
+            <w:r>
+              <w:rPr>
+                <w:rFonts w:ascii="Segoe UI Symbol" w:hAnsi="Segoe UI Symbol" w:cs="Segoe UI Symbol"/>
+              </w:rPr>
+              <w:t>🗸</w:t>
+            </w:r>
+          </w:p>
+        </w:tc>
+      </w:tr>
+      <w:tr>
+        <w:tc>
+          <w:tcPr>
+            <w:tcW w:w="894" w:type="dxa"/>
+            <w:vAlign w:val="center"/>
+          </w:tcPr>
+          <w:p>
+            <w:pPr>
+              <w:jc w:val="center"/>
+            </w:pPr>
+            <w:r>
+              <w:t>9</w:t>
+            </w:r>
+          </w:p>
+        </w:tc>
+        <w:tc>
+          <w:tcPr>
+            <w:tcW w:w="3493" w:type="dxa"/>
+            <w:vAlign w:val="center"/>
+          </w:tcPr>
+          <w:p>
+            <w:pPr>
+              <w:jc w:val="center"/>
+              <w:rPr>
+                <w:rStyle w:val="Code"/>
+              </w:rPr>
+            </w:pPr>
+            <w:r>
+              <w:rPr>
+                <w:rStyle w:val="Code"/>
+              </w:rPr>
+              <w:t>aaa</w:t>
+            </w:r>
+          </w:p>
+        </w:tc>
+        <w:tc>
+          <w:tcPr>
+            <w:tcW w:w="3493" w:type="dxa"/>
+            <w:vAlign w:val="center"/>
+          </w:tcPr>
+          <w:p>
+            <w:pPr>
+              <w:jc w:val="center"/>
+              <w:rPr>
+                <w:rStyle w:val="Code"/>
+              </w:rPr>
+            </w:pPr>
+            <w:r>
+              <w:rPr>
+                <w:rStyle w:val="Code"/>
+              </w:rPr>
+              <w:t>aaa</w:t>
+            </w:r>
+          </w:p>
+        </w:tc>
+        <w:tc>
+          <w:tcPr>
+            <w:tcW w:w="1136" w:type="dxa"/>
+            <w:vAlign w:val="center"/>
+          </w:tcPr>
+          <w:p>
+            <w:pPr>
+              <w:jc w:val="center"/>
+              <w:rPr>
+                <w:rFonts w:ascii="Segoe UI Symbol" w:hAnsi="Segoe UI Symbol" w:cs="Segoe UI Symbol"/>
+              </w:rPr>
+            </w:pPr>
+            <w:r>
+              <w:rPr>
+                <w:rFonts w:ascii="Segoe UI Symbol" w:hAnsi="Segoe UI Symbol" w:cs="Segoe UI Symbol"/>
+              </w:rPr>
+              <w:t>🗸</w:t>
+            </w:r>
+          </w:p>
+        </w:tc>
+      </w:tr>
+      <w:tr>
+        <w:tc>
+          <w:tcPr>
+            <w:tcW w:w="894" w:type="dxa"/>
+            <w:vAlign w:val="center"/>
+          </w:tcPr>
+          <w:p>
+            <w:pPr>
+              <w:jc w:val="center"/>
+            </w:pPr>
+            <w:r>
+              <w:t>10</w:t>
+            </w:r>
+          </w:p>
+        </w:tc>
+        <w:tc>
+          <w:tcPr>
+            <w:tcW w:w="3493" w:type="dxa"/>
+            <w:vAlign w:val="center"/>
+          </w:tcPr>
+          <w:p>
+            <w:pPr>
+              <w:jc w:val="center"/>
+              <w:rPr>
+                <w:rStyle w:val="Code"/>
+              </w:rPr>
+            </w:pPr>
+            <w:r>
+              <w:rPr>
+                <w:rStyle w:val="Code"/>
+              </w:rPr>
+              <w:t>0000a</w:t>
+            </w:r>
+          </w:p>
+        </w:tc>
+        <w:tc>
+          <w:tcPr>
+            <w:tcW w:w="3493" w:type="dxa"/>
+            <w:vAlign w:val="center"/>
+          </w:tcPr>
+          <w:p>
+            <w:pPr>
+              <w:jc w:val="center"/>
+              <w:rPr>
+                <w:rStyle w:val="Code"/>
+              </w:rPr>
+            </w:pPr>
+            <w:r>
+              <w:rPr>
+                <w:rStyle w:val="Code"/>
+              </w:rPr>
+              <w:t>(blank)</w:t>
+            </w:r>
+          </w:p>
+        </w:tc>
+        <w:tc>
+          <w:tcPr>
+            <w:tcW w:w="1136" w:type="dxa"/>
+            <w:vAlign w:val="center"/>
+          </w:tcPr>
+          <w:p>
+            <w:pPr>
+              <w:jc w:val="center"/>
+              <w:rPr>
+                <w:rFonts w:ascii="Segoe UI Symbol" w:hAnsi="Segoe UI Symbol" w:cs="Segoe UI Symbol"/>
+              </w:rPr>
+            </w:pPr>
+            <w:r>
+              <w:rPr>
+                <w:rFonts w:ascii="Segoe UI Symbol" w:hAnsi="Segoe UI Symbol" w:cs="Segoe UI Symbol"/>
+              </w:rPr>
+              <w:t>🗸</w:t>
+            </w:r>
+          </w:p>
+        </w:tc>
+      </w:tr>
+      <w:tr>
+        <w:tc>
+          <w:tcPr>
+            <w:tcW w:w="894" w:type="dxa"/>
+            <w:vAlign w:val="center"/>
+          </w:tcPr>
+          <w:p>
+            <w:pPr>
+              <w:jc w:val="center"/>
+            </w:pPr>
+            <w:r>
+              <w:t>11</w:t>
+            </w:r>
+          </w:p>
+        </w:tc>
+        <w:tc>
+          <w:tcPr>
+            <w:tcW w:w="3493" w:type="dxa"/>
+            <w:vAlign w:val="center"/>
+          </w:tcPr>
+          <w:p>
+            <w:pPr>
+              <w:jc w:val="center"/>
+              <w:rPr>
+                <w:rStyle w:val="Code"/>
+              </w:rPr>
+            </w:pPr>
+            <w:r>
+              <w:rPr>
+                <w:rStyle w:val="Code"/>
+              </w:rPr>
+              <w:t>11a</w:t>
+            </w:r>
+          </w:p>
+        </w:tc>
+        <w:tc>
+          <w:tcPr>
+            <w:tcW w:w="3493" w:type="dxa"/>
+            <w:vAlign w:val="center"/>
+          </w:tcPr>
+          <w:p>
+            <w:pPr>
+              <w:jc w:val="center"/>
+              <w:rPr>
+                <w:rStyle w:val="Code"/>
+              </w:rPr>
+            </w:pPr>
+            <w:r>
+              <w:rPr>
+                <w:rStyle w:val="Code"/>
+              </w:rPr>
+              <w:t>aaaaaaaaaaa</w:t>
+            </w:r>
+          </w:p>
+        </w:tc>
+        <w:tc>
+          <w:tcPr>
+            <w:tcW w:w="1136" w:type="dxa"/>
+            <w:vAlign w:val="center"/>
+          </w:tcPr>
+          <w:p>
+            <w:pPr>
+              <w:jc w:val="center"/>
+              <w:rPr>
+                <w:rFonts w:ascii="Segoe UI Symbol" w:hAnsi="Segoe UI Symbol" w:cs="Segoe UI Symbol"/>
+              </w:rPr>
+            </w:pPr>
+            <w:r>
+              <w:rPr>
+                <w:rFonts w:ascii="Segoe UI Symbol" w:hAnsi="Segoe UI Symbol" w:cs="Segoe UI Symbol"/>
+              </w:rPr>
+              <w:t>🗸</w:t>
+            </w:r>
+          </w:p>
+        </w:tc>
+      </w:tr>
+      <w:tr>
+        <w:tc>
+          <w:tcPr>
+            <w:tcW w:w="894" w:type="dxa"/>
+            <w:vAlign w:val="center"/>
+          </w:tcPr>
+          <w:p>
+            <w:pPr>
+              <w:jc w:val="center"/>
+            </w:pPr>
+            <w:r>
+              <w:t>12</w:t>
+            </w:r>
+          </w:p>
+        </w:tc>
+        <w:tc>
+          <w:tcPr>
+            <w:tcW w:w="3493" w:type="dxa"/>
+            <w:vAlign w:val="center"/>
+          </w:tcPr>
+          <w:p>
+            <w:pPr>
+              <w:jc w:val="center"/>
+              <w:rPr>
+                <w:rStyle w:val="Code"/>
+              </w:rPr>
+            </w:pPr>
+            <w:r>
+              <w:rPr>
+                <w:rStyle w:val="Code"/>
+              </w:rPr>
+              <w:t>ggwp</w:t>
+            </w:r>
+          </w:p>
+        </w:tc>
+        <w:tc>
+          <w:tcPr>
+            <w:tcW w:w="3493" w:type="dxa"/>
+            <w:vAlign w:val="center"/>
+          </w:tcPr>
+          <w:p>
+            <w:pPr>
+              <w:jc w:val="center"/>
+              <w:rPr>
+                <w:rStyle w:val="Code"/>
+              </w:rPr>
+            </w:pPr>
+            <w:r>
+              <w:rPr>
+                <w:rStyle w:val="Code"/>
+              </w:rPr>
+              <w:t>ggwp</w:t>
+            </w:r>
+          </w:p>
+        </w:tc>
+        <w:tc>
+          <w:tcPr>
+            <w:tcW w:w="1136" w:type="dxa"/>
+            <w:vAlign w:val="center"/>
+          </w:tcPr>
+          <w:p>
+            <w:pPr>
+              <w:jc w:val="center"/>
+              <w:rPr>
+                <w:rFonts w:ascii="Segoe UI Symbol" w:hAnsi="Segoe UI Symbol"/>
               </w:rPr>
             </w:pPr>
             <w:r>
@@ -1623,7 +2837,6 @@
         <w:br w:type="page"/>
       </w:r>
     </w:p>
-    <w:p/>
     <w:p>
       <w:pPr>
         <w:pStyle w:val="Heading1"/>
@@ -1636,6 +2849,7 @@
           <w:rFonts w:cs="Laksaman"/>
           <w:cs/>
         </w:rPr>
+        <w:lastRenderedPageBreak/>
         <w:t xml:space="preserve">ตอนที่ </w:t>
       </w:r>
       <w:r>
@@ -1720,9 +2934,6 @@
           <w:p>
             <w:pPr>
               <w:jc w:val="center"/>
-              <w:rPr>
-                <w:rFonts w:hint="cs"/>
-              </w:rPr>
             </w:pPr>
             <w:r>
               <w:rPr>
@@ -1744,9 +2955,6 @@
           <w:p>
             <w:pPr>
               <w:jc w:val="center"/>
-              <w:rPr>
-                <w:rFonts w:hint="cs"/>
-              </w:rPr>
             </w:pPr>
             <w:r>
               <w:rPr>
@@ -1791,10 +2999,10 @@
           <w:p>
             <w:pPr>
               <w:jc w:val="center"/>
-              <w:rPr>
-                <w:rFonts w:hint="cs"/>
-              </w:rPr>
-            </w:pPr>
+            </w:pPr>
+            <w:r>
+              <w:t>9</w:t>
+            </w:r>
           </w:p>
         </w:tc>
         <w:tc>
@@ -1804,11 +3012,121 @@
           </w:tcPr>
           <w:p>
             <w:pPr>
-              <w:jc w:val="center"/>
-              <w:rPr>
-                <w:rFonts w:hint="cs"/>
-              </w:rPr>
-            </w:pPr>
+              <w:rPr>
+                <w:rStyle w:val="Code"/>
+              </w:rPr>
+            </w:pPr>
+            <w:r>
+              <w:rPr>
+                <w:rStyle w:val="Code"/>
+              </w:rPr>
+              <w:t>n, i, str[i]</w:t>
+            </w:r>
+          </w:p>
+        </w:tc>
+      </w:tr>
+      <w:tr>
+        <w:tc>
+          <w:tcPr>
+            <w:tcW w:w="1705" w:type="dxa"/>
+            <w:vAlign w:val="center"/>
+          </w:tcPr>
+          <w:p>
+            <w:pPr>
+              <w:jc w:val="center"/>
+            </w:pPr>
+            <w:r>
+              <w:t>12</w:t>
+            </w:r>
+          </w:p>
+        </w:tc>
+        <w:tc>
+          <w:tcPr>
+            <w:tcW w:w="7311" w:type="dxa"/>
+            <w:vAlign w:val="center"/>
+          </w:tcPr>
+          <w:p>
+            <w:pPr>
+              <w:rPr>
+                <w:rStyle w:val="Code"/>
+              </w:rPr>
+            </w:pPr>
+            <w:r>
+              <w:rPr>
+                <w:rStyle w:val="Code"/>
+              </w:rPr>
+              <w:t>n, i, str[i]</w:t>
+            </w:r>
+          </w:p>
+        </w:tc>
+      </w:tr>
+      <w:tr>
+        <w:tc>
+          <w:tcPr>
+            <w:tcW w:w="1705" w:type="dxa"/>
+            <w:vAlign w:val="center"/>
+          </w:tcPr>
+          <w:p>
+            <w:pPr>
+              <w:jc w:val="center"/>
+            </w:pPr>
+            <w:r>
+              <w:t>15</w:t>
+            </w:r>
+          </w:p>
+        </w:tc>
+        <w:tc>
+          <w:tcPr>
+            <w:tcW w:w="7311" w:type="dxa"/>
+            <w:vAlign w:val="center"/>
+          </w:tcPr>
+          <w:p>
+            <w:pPr>
+              <w:rPr>
+                <w:rStyle w:val="Code"/>
+              </w:rPr>
+            </w:pPr>
+            <w:r>
+              <w:rPr>
+                <w:rStyle w:val="Code"/>
+              </w:rPr>
+              <w:t>n, i, str[i]</w:t>
+            </w:r>
+          </w:p>
+        </w:tc>
+      </w:tr>
+      <w:tr>
+        <w:tc>
+          <w:tcPr>
+            <w:tcW w:w="1705" w:type="dxa"/>
+            <w:vAlign w:val="center"/>
+          </w:tcPr>
+          <w:p>
+            <w:pPr>
+              <w:jc w:val="center"/>
+            </w:pPr>
+            <w:r>
+              <w:t>8</w:t>
+            </w:r>
+          </w:p>
+        </w:tc>
+        <w:tc>
+          <w:tcPr>
+            <w:tcW w:w="7311" w:type="dxa"/>
+            <w:vAlign w:val="center"/>
+          </w:tcPr>
+          <w:p>
+            <w:pPr>
+              <w:rPr>
+                <w:rStyle w:val="Code"/>
+              </w:rPr>
+            </w:pPr>
+            <w:r>
+              <w:rPr>
+                <w:rStyle w:val="Code"/>
+              </w:rPr>
+              <w:t>i, str[i]</w:t>
+            </w:r>
           </w:p>
         </w:tc>
       </w:tr>
@@ -1817,7 +3135,6 @@
     <w:p>
       <w:r>
         <w:rPr>
-          <w:rFonts w:cs="Laksaman"/>
           <w:cs/>
         </w:rPr>
         <w:t xml:space="preserve">การกําหนดค่าตัวแปรในแต่ละ </w:t>
@@ -1827,7 +3144,6 @@
       </w:r>
       <w:r>
         <w:rPr>
-          <w:rFonts w:cs="Laksaman"/>
           <w:cs/>
         </w:rPr>
         <w:t xml:space="preserve">ของ </w:t>
@@ -1837,7 +3153,6 @@
       </w:r>
       <w:r>
         <w:rPr>
-          <w:rFonts w:cs="Laksaman"/>
           <w:cs/>
         </w:rPr>
         <w:t>แต่ละข้อ พร้อมผลการทดสอบ</w:t>
@@ -1902,87 +3217,75 @@
           <w:p>
             <w:pPr>
               <w:jc w:val="center"/>
-              <w:rPr>
-                <w:rFonts w:hint="cs"/>
-              </w:rPr>
-            </w:pPr>
-            <w:r>
-              <w:t>Test Script</w:t>
-            </w:r>
-            <w:r>
+            </w:pPr>
+            <w:r>
+              <w:t xml:space="preserve">Test Script </w:t>
+            </w:r>
+            <w:r>
+              <w:rPr>
+                <w:rFonts w:cs="Laksaman"/>
+                <w:cs/>
+              </w:rPr>
+              <w:t>ที่</w:t>
+            </w:r>
+          </w:p>
+        </w:tc>
+        <w:tc>
+          <w:tcPr>
+            <w:tcW w:w="1663" w:type="dxa"/>
+            <w:vAlign w:val="center"/>
+          </w:tcPr>
+          <w:p>
+            <w:pPr>
+              <w:jc w:val="center"/>
+            </w:pPr>
+            <w:r>
+              <w:rPr>
+                <w:rFonts w:cs="Laksaman"/>
+                <w:cs/>
+              </w:rPr>
+              <w:t>บรรทัดที่ก</w:t>
+            </w:r>
+            <w:r>
+              <w:rPr>
+                <w:rFonts w:cs="Laksaman" w:hint="cs"/>
+                <w:cs/>
+              </w:rPr>
+              <w:t>ำ</w:t>
+            </w:r>
+            <w:r>
+              <w:rPr>
+                <w:rFonts w:cs="Laksaman"/>
+                <w:cs/>
+              </w:rPr>
+              <w:t>หนด</w:t>
+            </w:r>
+            <w:r>
+              <w:rPr>
+                <w:rFonts w:cs="Laksaman" w:hint="cs"/>
+                <w:cs/>
+              </w:rPr>
               <w:t xml:space="preserve"> </w:t>
             </w:r>
             <w:r>
+              <w:t>Breakpoint</w:t>
+            </w:r>
+          </w:p>
+        </w:tc>
+        <w:tc>
+          <w:tcPr>
+            <w:tcW w:w="4555" w:type="dxa"/>
+            <w:vAlign w:val="center"/>
+          </w:tcPr>
+          <w:p>
+            <w:pPr>
+              <w:jc w:val="center"/>
+            </w:pPr>
+            <w:r>
               <w:rPr>
                 <w:rFonts w:cs="Laksaman"/>
                 <w:cs/>
               </w:rPr>
-              <w:t>ที่</w:t>
-            </w:r>
-          </w:p>
-        </w:tc>
-        <w:tc>
-          <w:tcPr>
-            <w:tcW w:w="1663" w:type="dxa"/>
-            <w:vAlign w:val="center"/>
-          </w:tcPr>
-          <w:p>
-            <w:pPr>
-              <w:jc w:val="center"/>
-              <w:rPr>
-                <w:rFonts w:hint="cs"/>
-              </w:rPr>
-            </w:pPr>
-            <w:r>
-              <w:rPr>
-                <w:rFonts w:cs="Laksaman"/>
-                <w:cs/>
-              </w:rPr>
-              <w:t>บรรทัดที่ก</w:t>
-            </w:r>
-            <w:r>
-              <w:rPr>
-                <w:rFonts w:cs="Laksaman" w:hint="cs"/>
-                <w:cs/>
-              </w:rPr>
-              <w:t>ำ</w:t>
-            </w:r>
-            <w:r>
-              <w:rPr>
-                <w:rFonts w:cs="Laksaman"/>
-                <w:cs/>
-              </w:rPr>
-              <w:t>หนด</w:t>
-            </w:r>
-            <w:r>
-              <w:rPr>
-                <w:rFonts w:cs="Laksaman" w:hint="cs"/>
-                <w:cs/>
-              </w:rPr>
-              <w:t xml:space="preserve"> </w:t>
-            </w:r>
-            <w:r>
-              <w:t>Breakpoint</w:t>
-            </w:r>
-          </w:p>
-        </w:tc>
-        <w:tc>
-          <w:tcPr>
-            <w:tcW w:w="4555" w:type="dxa"/>
-            <w:vAlign w:val="center"/>
-          </w:tcPr>
-          <w:p>
-            <w:pPr>
-              <w:jc w:val="center"/>
-              <w:rPr>
-                <w:rFonts w:hint="cs"/>
-              </w:rPr>
-            </w:pPr>
-            <w:r>
-              <w:rPr>
-                <w:rFonts w:cs="Laksaman"/>
-                <w:cs/>
-              </w:rPr>
               <w:t>ค่าตัวแปรที่ควรเป็น</w:t>
             </w:r>
           </w:p>
@@ -1995,9 +3298,6 @@
           <w:p>
             <w:pPr>
               <w:jc w:val="center"/>
-              <w:rPr>
-                <w:rFonts w:hint="cs"/>
-              </w:rPr>
             </w:pPr>
             <w:r>
               <w:rPr>
@@ -2055,15 +3355,16 @@
         <w:tc>
           <w:tcPr>
             <w:tcW w:w="1662" w:type="dxa"/>
-            <w:vAlign w:val="center"/>
-          </w:tcPr>
-          <w:p>
-            <w:pPr>
-              <w:jc w:val="center"/>
-              <w:rPr>
-                <w:rFonts w:hint="cs"/>
-              </w:rPr>
-            </w:pPr>
+            <w:vMerge w:val="restart"/>
+            <w:vAlign w:val="center"/>
+          </w:tcPr>
+          <w:p>
+            <w:pPr>
+              <w:jc w:val="center"/>
+            </w:pPr>
+            <w:r>
+              <w:t>3</w:t>
+            </w:r>
           </w:p>
         </w:tc>
         <w:tc>
@@ -2074,10 +3375,20 @@
           <w:p>
             <w:pPr>
               <w:jc w:val="center"/>
-              <w:rPr>
-                <w:rFonts w:hint="cs"/>
-              </w:rPr>
-            </w:pPr>
+            </w:pPr>
+            <w:r>
+              <w:t>9</w:t>
+            </w:r>
+            <w:r>
+              <w:rPr>
+                <w:rFonts w:hint="cs"/>
+                <w:cs/>
+              </w:rPr>
+              <w:t xml:space="preserve"> รอบที่ </w:t>
+            </w:r>
+            <w:r>
+              <w:t>1</w:t>
+            </w:r>
           </w:p>
         </w:tc>
         <w:tc>
@@ -2087,11 +3398,16 @@
           </w:tcPr>
           <w:p>
             <w:pPr>
-              <w:jc w:val="center"/>
-              <w:rPr>
-                <w:rFonts w:hint="cs"/>
-              </w:rPr>
-            </w:pPr>
+              <w:rPr>
+                <w:rStyle w:val="Code"/>
+              </w:rPr>
+            </w:pPr>
+            <w:r>
+              <w:rPr>
+                <w:rStyle w:val="Code"/>
+              </w:rPr>
+              <w:t>n = 0, i = 0, str[i] = ‘1’</w:t>
+            </w:r>
           </w:p>
         </w:tc>
         <w:tc>
@@ -2102,19 +3418,1468 @@
           <w:p>
             <w:pPr>
               <w:jc w:val="center"/>
-              <w:rPr>
-                <w:rFonts w:hint="cs"/>
-              </w:rPr>
-            </w:pPr>
+            </w:pPr>
+            <w:r>
+              <w:rPr>
+                <w:rFonts w:ascii="Segoe UI Symbol" w:hAnsi="Segoe UI Symbol" w:cs="Segoe UI Symbol" w:hint="cs"/>
+                <w:cs/>
+              </w:rPr>
+              <w:t>🗸</w:t>
+            </w:r>
+          </w:p>
+        </w:tc>
+      </w:tr>
+      <w:tr>
+        <w:tc>
+          <w:tcPr>
+            <w:tcW w:w="1662" w:type="dxa"/>
+            <w:vMerge/>
+            <w:vAlign w:val="center"/>
+          </w:tcPr>
+          <w:p>
+            <w:pPr>
+              <w:jc w:val="center"/>
+            </w:pPr>
+          </w:p>
+        </w:tc>
+        <w:tc>
+          <w:tcPr>
+            <w:tcW w:w="1663" w:type="dxa"/>
+            <w:vAlign w:val="center"/>
+          </w:tcPr>
+          <w:p>
+            <w:pPr>
+              <w:jc w:val="center"/>
+            </w:pPr>
+            <w:r>
+              <w:t>12</w:t>
+            </w:r>
+            <w:r>
+              <w:rPr>
+                <w:rFonts w:hint="cs"/>
+                <w:cs/>
+              </w:rPr>
+              <w:t xml:space="preserve"> รอบที่ </w:t>
+            </w:r>
+            <w:r>
+              <w:t>1</w:t>
+            </w:r>
+          </w:p>
+        </w:tc>
+        <w:tc>
+          <w:tcPr>
+            <w:tcW w:w="4555" w:type="dxa"/>
+            <w:vAlign w:val="center"/>
+          </w:tcPr>
+          <w:p>
+            <w:pPr>
+              <w:rPr>
+                <w:rStyle w:val="Code"/>
+              </w:rPr>
+            </w:pPr>
+            <w:r>
+              <w:rPr>
+                <w:rStyle w:val="Code"/>
+              </w:rPr>
+              <w:t xml:space="preserve">n = </w:t>
+            </w:r>
+            <w:r>
+              <w:rPr>
+                <w:rStyle w:val="Code"/>
+              </w:rPr>
+              <w:t>12</w:t>
+            </w:r>
+            <w:r>
+              <w:rPr>
+                <w:rStyle w:val="Code"/>
+              </w:rPr>
+              <w:t xml:space="preserve">, i = </w:t>
+            </w:r>
+            <w:r>
+              <w:rPr>
+                <w:rStyle w:val="Code"/>
+              </w:rPr>
+              <w:t>2</w:t>
+            </w:r>
+            <w:r>
+              <w:rPr>
+                <w:rStyle w:val="Code"/>
+              </w:rPr>
+              <w:t>, str[i] = ‘</w:t>
+            </w:r>
+            <w:r>
+              <w:rPr>
+                <w:rStyle w:val="Code"/>
+              </w:rPr>
+              <w:t>\0</w:t>
+            </w:r>
+            <w:r>
+              <w:rPr>
+                <w:rStyle w:val="Code"/>
+              </w:rPr>
+              <w:t>’</w:t>
+            </w:r>
+          </w:p>
+        </w:tc>
+        <w:tc>
+          <w:tcPr>
+            <w:tcW w:w="1136" w:type="dxa"/>
+            <w:vAlign w:val="center"/>
+          </w:tcPr>
+          <w:p>
+            <w:pPr>
+              <w:jc w:val="center"/>
+            </w:pPr>
+            <w:r>
+              <w:rPr>
+                <w:rFonts w:ascii="Segoe UI Symbol" w:hAnsi="Segoe UI Symbol" w:cs="Segoe UI Symbol" w:hint="cs"/>
+                <w:cs/>
+              </w:rPr>
+              <w:t>🗸</w:t>
+            </w:r>
+          </w:p>
+        </w:tc>
+      </w:tr>
+      <w:tr>
+        <w:tc>
+          <w:tcPr>
+            <w:tcW w:w="1662" w:type="dxa"/>
+            <w:vMerge/>
+            <w:vAlign w:val="center"/>
+          </w:tcPr>
+          <w:p>
+            <w:pPr>
+              <w:jc w:val="center"/>
+            </w:pPr>
+          </w:p>
+        </w:tc>
+        <w:tc>
+          <w:tcPr>
+            <w:tcW w:w="1663" w:type="dxa"/>
+            <w:vAlign w:val="center"/>
+          </w:tcPr>
+          <w:p>
+            <w:pPr>
+              <w:jc w:val="center"/>
+            </w:pPr>
+            <w:r>
+              <w:t>15</w:t>
+            </w:r>
+            <w:r>
+              <w:rPr>
+                <w:rFonts w:hint="cs"/>
+                <w:cs/>
+              </w:rPr>
+              <w:t xml:space="preserve"> รอบที่ </w:t>
+            </w:r>
+            <w:r>
+              <w:t>1</w:t>
+            </w:r>
+          </w:p>
+        </w:tc>
+        <w:tc>
+          <w:tcPr>
+            <w:tcW w:w="4555" w:type="dxa"/>
+            <w:vAlign w:val="center"/>
+          </w:tcPr>
+          <w:p>
+            <w:pPr>
+              <w:rPr>
+                <w:rStyle w:val="Code"/>
+              </w:rPr>
+            </w:pPr>
+            <w:r>
+              <w:rPr>
+                <w:rStyle w:val="Code"/>
+              </w:rPr>
+              <w:t xml:space="preserve">n = </w:t>
+            </w:r>
+            <w:r>
+              <w:rPr>
+                <w:rStyle w:val="Code"/>
+              </w:rPr>
+              <w:t>12</w:t>
+            </w:r>
+            <w:r>
+              <w:rPr>
+                <w:rStyle w:val="Code"/>
+              </w:rPr>
+              <w:t xml:space="preserve">, i = </w:t>
+            </w:r>
+            <w:r>
+              <w:rPr>
+                <w:rStyle w:val="Code"/>
+              </w:rPr>
+              <w:t>2</w:t>
+            </w:r>
+            <w:r>
+              <w:rPr>
+                <w:rStyle w:val="Code"/>
+              </w:rPr>
+              <w:t>, str[i] = ‘</w:t>
+            </w:r>
+            <w:r>
+              <w:rPr>
+                <w:rStyle w:val="Code"/>
+              </w:rPr>
+              <w:t>\0</w:t>
+            </w:r>
+            <w:r>
+              <w:rPr>
+                <w:rStyle w:val="Code"/>
+              </w:rPr>
+              <w:t>’</w:t>
+            </w:r>
+          </w:p>
+        </w:tc>
+        <w:tc>
+          <w:tcPr>
+            <w:tcW w:w="1136" w:type="dxa"/>
+            <w:vAlign w:val="center"/>
+          </w:tcPr>
+          <w:p>
+            <w:pPr>
+              <w:jc w:val="center"/>
+            </w:pPr>
+            <w:r>
+              <w:rPr>
+                <w:rFonts w:ascii="Segoe UI Symbol" w:hAnsi="Segoe UI Symbol" w:cs="Segoe UI Symbol" w:hint="cs"/>
+                <w:cs/>
+              </w:rPr>
+              <w:t>🗸</w:t>
+            </w:r>
+          </w:p>
+        </w:tc>
+      </w:tr>
+      <w:tr>
+        <w:tc>
+          <w:tcPr>
+            <w:tcW w:w="1662" w:type="dxa"/>
+            <w:vMerge/>
+            <w:vAlign w:val="center"/>
+          </w:tcPr>
+          <w:p>
+            <w:pPr>
+              <w:jc w:val="center"/>
+            </w:pPr>
+          </w:p>
+        </w:tc>
+        <w:tc>
+          <w:tcPr>
+            <w:tcW w:w="1663" w:type="dxa"/>
+            <w:vAlign w:val="center"/>
+          </w:tcPr>
+          <w:p>
+            <w:pPr>
+              <w:jc w:val="center"/>
+            </w:pPr>
+            <w:r>
+              <w:t>8</w:t>
+            </w:r>
+          </w:p>
+        </w:tc>
+        <w:tc>
+          <w:tcPr>
+            <w:tcW w:w="4555" w:type="dxa"/>
+            <w:vAlign w:val="center"/>
+          </w:tcPr>
+          <w:p>
+            <w:pPr>
+              <w:rPr>
+                <w:rStyle w:val="Code"/>
+                <w:cs/>
+              </w:rPr>
+            </w:pPr>
+            <w:r>
+              <w:rPr>
+                <w:rStyle w:val="Code"/>
+              </w:rPr>
+              <w:t xml:space="preserve">i = </w:t>
+            </w:r>
+            <w:r>
+              <w:rPr>
+                <w:rStyle w:val="Code"/>
+              </w:rPr>
+              <w:t>2</w:t>
+            </w:r>
+            <w:r>
+              <w:rPr>
+                <w:rStyle w:val="Code"/>
+              </w:rPr>
+              <w:t>, str[i] = ‘</w:t>
+            </w:r>
+            <w:r>
+              <w:rPr>
+                <w:rStyle w:val="Code"/>
+              </w:rPr>
+              <w:t>\0</w:t>
+            </w:r>
+            <w:r>
+              <w:rPr>
+                <w:rStyle w:val="Code"/>
+              </w:rPr>
+              <w:t>’</w:t>
+            </w:r>
+            <w:r>
+              <w:rPr>
+                <w:rStyle w:val="Code"/>
+              </w:rPr>
+              <w:t xml:space="preserve"> </w:t>
+            </w:r>
+            <w:r>
+              <w:rPr>
+                <w:rStyle w:val="Code"/>
+                <w:rFonts w:hint="cs"/>
+                <w:cs/>
+              </w:rPr>
+              <w:t>(</w:t>
+            </w:r>
+            <w:r>
+              <w:rPr>
+                <w:rStyle w:val="Code"/>
+                <w:rFonts w:hint="cs"/>
+                <w:cs/>
+              </w:rPr>
+              <w:t>จบการวนซ้ำ</w:t>
+            </w:r>
+            <w:r>
+              <w:rPr>
+                <w:rStyle w:val="Code"/>
+                <w:rFonts w:hint="cs"/>
+                <w:cs/>
+              </w:rPr>
+              <w:t>)</w:t>
+            </w:r>
+          </w:p>
+        </w:tc>
+        <w:tc>
+          <w:tcPr>
+            <w:tcW w:w="1136" w:type="dxa"/>
+            <w:vAlign w:val="center"/>
+          </w:tcPr>
+          <w:p>
+            <w:pPr>
+              <w:jc w:val="center"/>
+            </w:pPr>
+            <w:r>
+              <w:rPr>
+                <w:rFonts w:ascii="Segoe UI Symbol" w:hAnsi="Segoe UI Symbol" w:cs="Segoe UI Symbol" w:hint="cs"/>
+                <w:cs/>
+              </w:rPr>
+              <w:t>🗴</w:t>
+            </w:r>
+          </w:p>
+        </w:tc>
+      </w:tr>
+      <w:tr>
+        <w:tc>
+          <w:tcPr>
+            <w:tcW w:w="1662" w:type="dxa"/>
+            <w:vMerge w:val="restart"/>
+            <w:vAlign w:val="center"/>
+          </w:tcPr>
+          <w:p>
+            <w:pPr>
+              <w:jc w:val="center"/>
+            </w:pPr>
+            <w:r>
+              <w:t>6</w:t>
+            </w:r>
+          </w:p>
+        </w:tc>
+        <w:tc>
+          <w:tcPr>
+            <w:tcW w:w="1663" w:type="dxa"/>
+            <w:vAlign w:val="center"/>
+          </w:tcPr>
+          <w:p>
+            <w:pPr>
+              <w:jc w:val="center"/>
+            </w:pPr>
+            <w:r>
+              <w:t>9</w:t>
+            </w:r>
+            <w:r>
+              <w:rPr>
+                <w:rFonts w:hint="cs"/>
+                <w:cs/>
+              </w:rPr>
+              <w:t xml:space="preserve"> รอบที่ </w:t>
+            </w:r>
+            <w:r>
+              <w:t>1</w:t>
+            </w:r>
+          </w:p>
+        </w:tc>
+        <w:tc>
+          <w:tcPr>
+            <w:tcW w:w="4555" w:type="dxa"/>
+            <w:vAlign w:val="center"/>
+          </w:tcPr>
+          <w:p>
+            <w:pPr>
+              <w:rPr>
+                <w:rStyle w:val="Code"/>
+              </w:rPr>
+            </w:pPr>
+            <w:r>
+              <w:rPr>
+                <w:rStyle w:val="Code"/>
+              </w:rPr>
+              <w:t xml:space="preserve">n = </w:t>
+            </w:r>
+            <w:r>
+              <w:rPr>
+                <w:rStyle w:val="Code"/>
+              </w:rPr>
+              <w:t>1</w:t>
+            </w:r>
+            <w:r>
+              <w:rPr>
+                <w:rStyle w:val="Code"/>
+              </w:rPr>
+              <w:t>, i = 0, str[i] = ‘</w:t>
+            </w:r>
+            <w:r>
+              <w:rPr>
+                <w:rStyle w:val="Code"/>
+              </w:rPr>
+              <w:t>a</w:t>
+            </w:r>
+            <w:r>
+              <w:rPr>
+                <w:rStyle w:val="Code"/>
+              </w:rPr>
+              <w:t>’</w:t>
+            </w:r>
+          </w:p>
+        </w:tc>
+        <w:tc>
+          <w:tcPr>
+            <w:tcW w:w="1136" w:type="dxa"/>
+            <w:vAlign w:val="center"/>
+          </w:tcPr>
+          <w:p>
+            <w:pPr>
+              <w:jc w:val="center"/>
+              <w:rPr>
+                <w:rFonts w:ascii="Segoe UI Symbol" w:hAnsi="Segoe UI Symbol" w:cs="Segoe UI Symbol"/>
+                <w:cs/>
+              </w:rPr>
+            </w:pPr>
+            <w:r>
+              <w:rPr>
+                <w:rFonts w:ascii="Segoe UI Symbol" w:hAnsi="Segoe UI Symbol" w:cs="Segoe UI Symbol" w:hint="cs"/>
+                <w:cs/>
+              </w:rPr>
+              <w:t>🗸</w:t>
+            </w:r>
+          </w:p>
+        </w:tc>
+      </w:tr>
+      <w:tr>
+        <w:tc>
+          <w:tcPr>
+            <w:tcW w:w="1662" w:type="dxa"/>
+            <w:vMerge/>
+            <w:vAlign w:val="center"/>
+          </w:tcPr>
+          <w:p>
+            <w:pPr>
+              <w:jc w:val="center"/>
+            </w:pPr>
+          </w:p>
+        </w:tc>
+        <w:tc>
+          <w:tcPr>
+            <w:tcW w:w="1663" w:type="dxa"/>
+            <w:vAlign w:val="center"/>
+          </w:tcPr>
+          <w:p>
+            <w:pPr>
+              <w:jc w:val="center"/>
+            </w:pPr>
+            <w:r>
+              <w:t>12</w:t>
+            </w:r>
+            <w:r>
+              <w:rPr>
+                <w:rFonts w:hint="cs"/>
+                <w:cs/>
+              </w:rPr>
+              <w:t xml:space="preserve"> รอบที่ </w:t>
+            </w:r>
+            <w:r>
+              <w:t>1</w:t>
+            </w:r>
+          </w:p>
+        </w:tc>
+        <w:tc>
+          <w:tcPr>
+            <w:tcW w:w="4555" w:type="dxa"/>
+            <w:vAlign w:val="center"/>
+          </w:tcPr>
+          <w:p>
+            <w:pPr>
+              <w:rPr>
+                <w:rStyle w:val="Heading2Char"/>
+              </w:rPr>
+            </w:pPr>
+            <w:r>
+              <w:rPr>
+                <w:rStyle w:val="Code"/>
+              </w:rPr>
+              <w:t xml:space="preserve">n = </w:t>
+            </w:r>
+            <w:r>
+              <w:rPr>
+                <w:rStyle w:val="Code"/>
+              </w:rPr>
+              <w:t>1</w:t>
+            </w:r>
+            <w:r>
+              <w:rPr>
+                <w:rStyle w:val="Code"/>
+              </w:rPr>
+              <w:t xml:space="preserve">, i = </w:t>
+            </w:r>
+            <w:r>
+              <w:rPr>
+                <w:rStyle w:val="Code"/>
+              </w:rPr>
+              <w:t>0</w:t>
+            </w:r>
+            <w:r>
+              <w:rPr>
+                <w:rStyle w:val="Code"/>
+              </w:rPr>
+              <w:t>, str[i] = ‘</w:t>
+            </w:r>
+            <w:r>
+              <w:rPr>
+                <w:rStyle w:val="Code"/>
+              </w:rPr>
+              <w:t>a</w:t>
+            </w:r>
+            <w:r>
+              <w:rPr>
+                <w:rStyle w:val="Code"/>
+              </w:rPr>
+              <w:t>’</w:t>
+            </w:r>
+          </w:p>
+        </w:tc>
+        <w:tc>
+          <w:tcPr>
+            <w:tcW w:w="1136" w:type="dxa"/>
+            <w:vAlign w:val="center"/>
+          </w:tcPr>
+          <w:p>
+            <w:pPr>
+              <w:jc w:val="center"/>
+              <w:rPr>
+                <w:rFonts w:ascii="Segoe UI Symbol" w:hAnsi="Segoe UI Symbol" w:cs="Segoe UI Symbol"/>
+                <w:cs/>
+              </w:rPr>
+            </w:pPr>
+            <w:r>
+              <w:rPr>
+                <w:rFonts w:ascii="Segoe UI Symbol" w:hAnsi="Segoe UI Symbol" w:cs="Segoe UI Symbol" w:hint="cs"/>
+                <w:cs/>
+              </w:rPr>
+              <w:t>🗸</w:t>
+            </w:r>
+          </w:p>
+        </w:tc>
+      </w:tr>
+      <w:tr>
+        <w:tc>
+          <w:tcPr>
+            <w:tcW w:w="1662" w:type="dxa"/>
+            <w:vMerge/>
+            <w:vAlign w:val="center"/>
+          </w:tcPr>
+          <w:p>
+            <w:pPr>
+              <w:jc w:val="center"/>
+            </w:pPr>
+          </w:p>
+        </w:tc>
+        <w:tc>
+          <w:tcPr>
+            <w:tcW w:w="1663" w:type="dxa"/>
+            <w:vAlign w:val="center"/>
+          </w:tcPr>
+          <w:p>
+            <w:pPr>
+              <w:jc w:val="center"/>
+            </w:pPr>
+            <w:r>
+              <w:t>15</w:t>
+            </w:r>
+            <w:r>
+              <w:rPr>
+                <w:rFonts w:hint="cs"/>
+                <w:cs/>
+              </w:rPr>
+              <w:t xml:space="preserve"> รอบที่ </w:t>
+            </w:r>
+            <w:r>
+              <w:t>1</w:t>
+            </w:r>
+          </w:p>
+        </w:tc>
+        <w:tc>
+          <w:tcPr>
+            <w:tcW w:w="4555" w:type="dxa"/>
+            <w:vAlign w:val="center"/>
+          </w:tcPr>
+          <w:p>
+            <w:pPr>
+              <w:rPr>
+                <w:rStyle w:val="Heading2Char"/>
+              </w:rPr>
+            </w:pPr>
+            <w:r>
+              <w:rPr>
+                <w:rStyle w:val="Code"/>
+              </w:rPr>
+              <w:t xml:space="preserve">n = </w:t>
+            </w:r>
+            <w:r>
+              <w:rPr>
+                <w:rStyle w:val="Code"/>
+              </w:rPr>
+              <w:t>1</w:t>
+            </w:r>
+            <w:r>
+              <w:rPr>
+                <w:rStyle w:val="Code"/>
+              </w:rPr>
+              <w:t xml:space="preserve">, i = </w:t>
+            </w:r>
+            <w:r>
+              <w:rPr>
+                <w:rStyle w:val="Code"/>
+              </w:rPr>
+              <w:t>0</w:t>
+            </w:r>
+            <w:r>
+              <w:rPr>
+                <w:rStyle w:val="Code"/>
+              </w:rPr>
+              <w:t>, str[i] = ‘</w:t>
+            </w:r>
+            <w:r>
+              <w:rPr>
+                <w:rStyle w:val="Code"/>
+              </w:rPr>
+              <w:t>a</w:t>
+            </w:r>
+            <w:r>
+              <w:rPr>
+                <w:rStyle w:val="Code"/>
+              </w:rPr>
+              <w:t>’</w:t>
+            </w:r>
+          </w:p>
+        </w:tc>
+        <w:tc>
+          <w:tcPr>
+            <w:tcW w:w="1136" w:type="dxa"/>
+            <w:vAlign w:val="center"/>
+          </w:tcPr>
+          <w:p>
+            <w:pPr>
+              <w:jc w:val="center"/>
+              <w:rPr>
+                <w:rFonts w:ascii="Segoe UI Symbol" w:hAnsi="Segoe UI Symbol" w:cs="Segoe UI Symbol"/>
+                <w:cs/>
+              </w:rPr>
+            </w:pPr>
+            <w:r>
+              <w:rPr>
+                <w:rFonts w:ascii="Segoe UI Symbol" w:hAnsi="Segoe UI Symbol" w:cs="Segoe UI Symbol" w:hint="cs"/>
+                <w:cs/>
+              </w:rPr>
+              <w:t>🗸</w:t>
+            </w:r>
+          </w:p>
+        </w:tc>
+      </w:tr>
+      <w:tr>
+        <w:tc>
+          <w:tcPr>
+            <w:tcW w:w="1662" w:type="dxa"/>
+            <w:vMerge/>
+            <w:vAlign w:val="center"/>
+          </w:tcPr>
+          <w:p>
+            <w:pPr>
+              <w:jc w:val="center"/>
+            </w:pPr>
+          </w:p>
+        </w:tc>
+        <w:tc>
+          <w:tcPr>
+            <w:tcW w:w="1663" w:type="dxa"/>
+            <w:vAlign w:val="center"/>
+          </w:tcPr>
+          <w:p>
+            <w:pPr>
+              <w:jc w:val="center"/>
+            </w:pPr>
+            <w:r>
+              <w:t>9</w:t>
+            </w:r>
+            <w:r>
+              <w:rPr>
+                <w:rFonts w:hint="cs"/>
+                <w:cs/>
+              </w:rPr>
+              <w:t xml:space="preserve"> รอบที่ </w:t>
+            </w:r>
+            <w:r>
+              <w:t>2</w:t>
+            </w:r>
+          </w:p>
+        </w:tc>
+        <w:tc>
+          <w:tcPr>
+            <w:tcW w:w="4555" w:type="dxa"/>
+            <w:vAlign w:val="center"/>
+          </w:tcPr>
+          <w:p>
+            <w:pPr>
+              <w:rPr>
+                <w:rStyle w:val="Heading2Char"/>
+              </w:rPr>
+            </w:pPr>
+            <w:r>
+              <w:rPr>
+                <w:rStyle w:val="Code"/>
+              </w:rPr>
+              <w:t>n = 1, i = 1, str[i] = ‘</w:t>
+            </w:r>
+            <w:r>
+              <w:rPr>
+                <w:rStyle w:val="Code"/>
+              </w:rPr>
+              <w:t>9</w:t>
+            </w:r>
+            <w:r>
+              <w:rPr>
+                <w:rStyle w:val="Code"/>
+              </w:rPr>
+              <w:t>’</w:t>
+            </w:r>
+          </w:p>
+        </w:tc>
+        <w:tc>
+          <w:tcPr>
+            <w:tcW w:w="1136" w:type="dxa"/>
+            <w:vAlign w:val="center"/>
+          </w:tcPr>
+          <w:p>
+            <w:pPr>
+              <w:jc w:val="center"/>
+              <w:rPr>
+                <w:rFonts w:ascii="Segoe UI Symbol" w:hAnsi="Segoe UI Symbol" w:cs="Segoe UI Symbol"/>
+                <w:cs/>
+              </w:rPr>
+            </w:pPr>
+            <w:r>
+              <w:rPr>
+                <w:rFonts w:ascii="Segoe UI Symbol" w:hAnsi="Segoe UI Symbol" w:cs="Segoe UI Symbol" w:hint="cs"/>
+                <w:cs/>
+              </w:rPr>
+              <w:t>🗸</w:t>
+            </w:r>
+          </w:p>
+        </w:tc>
+      </w:tr>
+      <w:tr>
+        <w:tc>
+          <w:tcPr>
+            <w:tcW w:w="1662" w:type="dxa"/>
+            <w:vMerge/>
+            <w:vAlign w:val="center"/>
+          </w:tcPr>
+          <w:p>
+            <w:pPr>
+              <w:jc w:val="center"/>
+            </w:pPr>
+          </w:p>
+        </w:tc>
+        <w:tc>
+          <w:tcPr>
+            <w:tcW w:w="1663" w:type="dxa"/>
+            <w:vAlign w:val="center"/>
+          </w:tcPr>
+          <w:p>
+            <w:pPr>
+              <w:jc w:val="center"/>
+              <w:rPr>
+                <w:cs/>
+              </w:rPr>
+            </w:pPr>
+            <w:r>
+              <w:t>12</w:t>
+            </w:r>
+            <w:r>
+              <w:rPr>
+                <w:rFonts w:hint="cs"/>
+                <w:cs/>
+              </w:rPr>
+              <w:t xml:space="preserve"> รอบที่ 2</w:t>
+            </w:r>
+          </w:p>
+        </w:tc>
+        <w:tc>
+          <w:tcPr>
+            <w:tcW w:w="4555" w:type="dxa"/>
+            <w:vAlign w:val="center"/>
+          </w:tcPr>
+          <w:p>
+            <w:pPr>
+              <w:rPr>
+                <w:rStyle w:val="Code"/>
+              </w:rPr>
+            </w:pPr>
+            <w:r>
+              <w:rPr>
+                <w:rStyle w:val="Code"/>
+              </w:rPr>
+              <w:t>n = 9, i = 2, str[i] = ‘\0’</w:t>
+            </w:r>
+          </w:p>
+        </w:tc>
+        <w:tc>
+          <w:tcPr>
+            <w:tcW w:w="1136" w:type="dxa"/>
+            <w:vAlign w:val="center"/>
+          </w:tcPr>
+          <w:p>
+            <w:pPr>
+              <w:jc w:val="center"/>
+              <w:rPr>
+                <w:rFonts w:ascii="Segoe UI Symbol" w:hAnsi="Segoe UI Symbol" w:cs="Segoe UI Symbol"/>
+                <w:cs/>
+              </w:rPr>
+            </w:pPr>
+            <w:r>
+              <w:rPr>
+                <w:rFonts w:ascii="Segoe UI Symbol" w:hAnsi="Segoe UI Symbol" w:cs="Segoe UI Symbol" w:hint="cs"/>
+                <w:cs/>
+              </w:rPr>
+              <w:t>🗸</w:t>
+            </w:r>
+          </w:p>
+        </w:tc>
+      </w:tr>
+      <w:tr>
+        <w:tc>
+          <w:tcPr>
+            <w:tcW w:w="1662" w:type="dxa"/>
+            <w:vMerge/>
+            <w:vAlign w:val="center"/>
+          </w:tcPr>
+          <w:p>
+            <w:pPr>
+              <w:jc w:val="center"/>
+            </w:pPr>
+          </w:p>
+        </w:tc>
+        <w:tc>
+          <w:tcPr>
+            <w:tcW w:w="1663" w:type="dxa"/>
+            <w:vAlign w:val="center"/>
+          </w:tcPr>
+          <w:p>
+            <w:pPr>
+              <w:jc w:val="center"/>
+            </w:pPr>
+            <w:r>
+              <w:t>15</w:t>
+            </w:r>
+            <w:r>
+              <w:rPr>
+                <w:rFonts w:hint="cs"/>
+                <w:cs/>
+              </w:rPr>
+              <w:t xml:space="preserve"> รอบที่ 2</w:t>
+            </w:r>
+          </w:p>
+        </w:tc>
+        <w:tc>
+          <w:tcPr>
+            <w:tcW w:w="4555" w:type="dxa"/>
+            <w:vAlign w:val="center"/>
+          </w:tcPr>
+          <w:p>
+            <w:pPr>
+              <w:rPr>
+                <w:rStyle w:val="Code"/>
+              </w:rPr>
+            </w:pPr>
+            <w:r>
+              <w:rPr>
+                <w:rStyle w:val="Code"/>
+              </w:rPr>
+              <w:t>n = 9, i = 2, str[i] = ‘\0’</w:t>
+            </w:r>
+          </w:p>
+        </w:tc>
+        <w:tc>
+          <w:tcPr>
+            <w:tcW w:w="1136" w:type="dxa"/>
+            <w:vAlign w:val="center"/>
+          </w:tcPr>
+          <w:p>
+            <w:pPr>
+              <w:jc w:val="center"/>
+              <w:rPr>
+                <w:rFonts w:ascii="Segoe UI Symbol" w:hAnsi="Segoe UI Symbol" w:cs="Segoe UI Symbol"/>
+                <w:cs/>
+              </w:rPr>
+            </w:pPr>
+            <w:r>
+              <w:rPr>
+                <w:rFonts w:ascii="Segoe UI Symbol" w:hAnsi="Segoe UI Symbol" w:cs="Segoe UI Symbol" w:hint="cs"/>
+                <w:cs/>
+              </w:rPr>
+              <w:t>🗸</w:t>
+            </w:r>
+          </w:p>
+        </w:tc>
+      </w:tr>
+      <w:tr>
+        <w:tc>
+          <w:tcPr>
+            <w:tcW w:w="1662" w:type="dxa"/>
+            <w:vMerge/>
+            <w:vAlign w:val="center"/>
+          </w:tcPr>
+          <w:p>
+            <w:pPr>
+              <w:jc w:val="center"/>
+            </w:pPr>
+          </w:p>
+        </w:tc>
+        <w:tc>
+          <w:tcPr>
+            <w:tcW w:w="1663" w:type="dxa"/>
+            <w:vAlign w:val="center"/>
+          </w:tcPr>
+          <w:p>
+            <w:pPr>
+              <w:jc w:val="center"/>
+            </w:pPr>
+            <w:r>
+              <w:t>8</w:t>
+            </w:r>
+          </w:p>
+        </w:tc>
+        <w:tc>
+          <w:tcPr>
+            <w:tcW w:w="4555" w:type="dxa"/>
+            <w:vAlign w:val="center"/>
+          </w:tcPr>
+          <w:p>
+            <w:pPr>
+              <w:rPr>
+                <w:rStyle w:val="Code"/>
+              </w:rPr>
+            </w:pPr>
+            <w:r>
+              <w:rPr>
+                <w:rStyle w:val="Code"/>
+              </w:rPr>
+              <w:t>i = 2, str[i] = ‘\0’</w:t>
+            </w:r>
+            <w:r>
+              <w:rPr>
+                <w:rStyle w:val="Code"/>
+                <w:rFonts w:hint="cs"/>
+                <w:cs/>
+              </w:rPr>
+              <w:t xml:space="preserve"> (จบการวนซ้ำ)</w:t>
+            </w:r>
+          </w:p>
+        </w:tc>
+        <w:tc>
+          <w:tcPr>
+            <w:tcW w:w="1136" w:type="dxa"/>
+            <w:vAlign w:val="center"/>
+          </w:tcPr>
+          <w:p>
+            <w:pPr>
+              <w:jc w:val="center"/>
+              <w:rPr>
+                <w:rFonts w:ascii="Segoe UI Symbol" w:hAnsi="Segoe UI Symbol" w:cs="Segoe UI Symbol"/>
+                <w:cs/>
+              </w:rPr>
+            </w:pPr>
+            <w:r>
+              <w:rPr>
+                <w:rFonts w:ascii="Segoe UI Symbol" w:hAnsi="Segoe UI Symbol" w:cs="Segoe UI Symbol" w:hint="cs"/>
+                <w:cs/>
+              </w:rPr>
+              <w:t>🗴</w:t>
+            </w:r>
+          </w:p>
+        </w:tc>
+      </w:tr>
+      <w:tr>
+        <w:tc>
+          <w:tcPr>
+            <w:tcW w:w="1662" w:type="dxa"/>
+            <w:vMerge w:val="restart"/>
+            <w:vAlign w:val="center"/>
+          </w:tcPr>
+          <w:p>
+            <w:pPr>
+              <w:jc w:val="center"/>
+            </w:pPr>
+            <w:r>
+              <w:t>7</w:t>
+            </w:r>
+          </w:p>
+        </w:tc>
+        <w:tc>
+          <w:tcPr>
+            <w:tcW w:w="1663" w:type="dxa"/>
+            <w:vAlign w:val="center"/>
+          </w:tcPr>
+          <w:p>
+            <w:pPr>
+              <w:jc w:val="center"/>
+            </w:pPr>
+            <w:r>
+              <w:t>9</w:t>
+            </w:r>
+            <w:r>
+              <w:rPr>
+                <w:rFonts w:hint="cs"/>
+                <w:cs/>
+              </w:rPr>
+              <w:t xml:space="preserve"> รอบที่ </w:t>
+            </w:r>
+            <w:r>
+              <w:t>1</w:t>
+            </w:r>
+          </w:p>
+        </w:tc>
+        <w:tc>
+          <w:tcPr>
+            <w:tcW w:w="4555" w:type="dxa"/>
+            <w:vAlign w:val="center"/>
+          </w:tcPr>
+          <w:p>
+            <w:pPr>
+              <w:rPr>
+                <w:rStyle w:val="Code"/>
+              </w:rPr>
+            </w:pPr>
+            <w:r>
+              <w:rPr>
+                <w:rStyle w:val="Code"/>
+              </w:rPr>
+              <w:t>n = 0, i = 0, str[i] = ‘</w:t>
+            </w:r>
+            <w:r>
+              <w:rPr>
+                <w:rStyle w:val="Code"/>
+              </w:rPr>
+              <w:t>0</w:t>
+            </w:r>
+            <w:r>
+              <w:rPr>
+                <w:rStyle w:val="Code"/>
+              </w:rPr>
+              <w:t>’</w:t>
+            </w:r>
+          </w:p>
+        </w:tc>
+        <w:tc>
+          <w:tcPr>
+            <w:tcW w:w="1136" w:type="dxa"/>
+            <w:vAlign w:val="center"/>
+          </w:tcPr>
+          <w:p>
+            <w:pPr>
+              <w:jc w:val="center"/>
+              <w:rPr>
+                <w:rFonts w:ascii="Segoe UI Symbol" w:hAnsi="Segoe UI Symbol" w:cs="Segoe UI Symbol"/>
+                <w:cs/>
+              </w:rPr>
+            </w:pPr>
+            <w:r>
+              <w:rPr>
+                <w:rFonts w:ascii="Segoe UI Symbol" w:hAnsi="Segoe UI Symbol" w:cs="Segoe UI Symbol" w:hint="cs"/>
+                <w:cs/>
+              </w:rPr>
+              <w:t>🗸</w:t>
+            </w:r>
+          </w:p>
+        </w:tc>
+      </w:tr>
+      <w:tr>
+        <w:tc>
+          <w:tcPr>
+            <w:tcW w:w="1662" w:type="dxa"/>
+            <w:vMerge/>
+            <w:vAlign w:val="center"/>
+          </w:tcPr>
+          <w:p>
+            <w:pPr>
+              <w:jc w:val="center"/>
+            </w:pPr>
+          </w:p>
+        </w:tc>
+        <w:tc>
+          <w:tcPr>
+            <w:tcW w:w="1663" w:type="dxa"/>
+            <w:vAlign w:val="center"/>
+          </w:tcPr>
+          <w:p>
+            <w:pPr>
+              <w:jc w:val="center"/>
+            </w:pPr>
+            <w:r>
+              <w:t>12</w:t>
+            </w:r>
+            <w:r>
+              <w:rPr>
+                <w:rFonts w:hint="cs"/>
+                <w:cs/>
+              </w:rPr>
+              <w:t xml:space="preserve"> รอบที่ </w:t>
+            </w:r>
+            <w:r>
+              <w:t>1</w:t>
+            </w:r>
+          </w:p>
+        </w:tc>
+        <w:tc>
+          <w:tcPr>
+            <w:tcW w:w="4555" w:type="dxa"/>
+            <w:vAlign w:val="center"/>
+          </w:tcPr>
+          <w:p>
+            <w:pPr>
+              <w:rPr>
+                <w:rStyle w:val="Heading2Char"/>
+              </w:rPr>
+            </w:pPr>
+            <w:r>
+              <w:rPr>
+                <w:rStyle w:val="Code"/>
+              </w:rPr>
+              <w:t xml:space="preserve">n = </w:t>
+            </w:r>
+            <w:r>
+              <w:rPr>
+                <w:rStyle w:val="Code"/>
+              </w:rPr>
+              <w:t>0</w:t>
+            </w:r>
+            <w:r>
+              <w:rPr>
+                <w:rStyle w:val="Code"/>
+              </w:rPr>
+              <w:t xml:space="preserve">, i = </w:t>
+            </w:r>
+            <w:r>
+              <w:rPr>
+                <w:rStyle w:val="Code"/>
+              </w:rPr>
+              <w:t>1</w:t>
+            </w:r>
+            <w:r>
+              <w:rPr>
+                <w:rStyle w:val="Code"/>
+              </w:rPr>
+              <w:t>, str[i] = ‘</w:t>
+            </w:r>
+            <w:r>
+              <w:rPr>
+                <w:rStyle w:val="Code"/>
+              </w:rPr>
+              <w:t>\0</w:t>
+            </w:r>
+            <w:r>
+              <w:rPr>
+                <w:rStyle w:val="Code"/>
+              </w:rPr>
+              <w:t>’</w:t>
+            </w:r>
+          </w:p>
+        </w:tc>
+        <w:tc>
+          <w:tcPr>
+            <w:tcW w:w="1136" w:type="dxa"/>
+            <w:vAlign w:val="center"/>
+          </w:tcPr>
+          <w:p>
+            <w:pPr>
+              <w:jc w:val="center"/>
+              <w:rPr>
+                <w:rFonts w:ascii="Segoe UI Symbol" w:hAnsi="Segoe UI Symbol" w:cs="Segoe UI Symbol"/>
+                <w:cs/>
+              </w:rPr>
+            </w:pPr>
+            <w:r>
+              <w:rPr>
+                <w:rFonts w:ascii="Segoe UI Symbol" w:hAnsi="Segoe UI Symbol" w:cs="Segoe UI Symbol" w:hint="cs"/>
+                <w:cs/>
+              </w:rPr>
+              <w:t>🗸</w:t>
+            </w:r>
+          </w:p>
+        </w:tc>
+      </w:tr>
+      <w:tr>
+        <w:tc>
+          <w:tcPr>
+            <w:tcW w:w="1662" w:type="dxa"/>
+            <w:vMerge/>
+            <w:vAlign w:val="center"/>
+          </w:tcPr>
+          <w:p>
+            <w:pPr>
+              <w:jc w:val="center"/>
+            </w:pPr>
+          </w:p>
+        </w:tc>
+        <w:tc>
+          <w:tcPr>
+            <w:tcW w:w="1663" w:type="dxa"/>
+            <w:vAlign w:val="center"/>
+          </w:tcPr>
+          <w:p>
+            <w:pPr>
+              <w:jc w:val="center"/>
+            </w:pPr>
+            <w:r>
+              <w:t>15</w:t>
+            </w:r>
+            <w:r>
+              <w:rPr>
+                <w:rFonts w:hint="cs"/>
+                <w:cs/>
+              </w:rPr>
+              <w:t xml:space="preserve"> รอบที่ </w:t>
+            </w:r>
+            <w:r>
+              <w:t>1</w:t>
+            </w:r>
+          </w:p>
+        </w:tc>
+        <w:tc>
+          <w:tcPr>
+            <w:tcW w:w="4555" w:type="dxa"/>
+            <w:vAlign w:val="center"/>
+          </w:tcPr>
+          <w:p>
+            <w:pPr>
+              <w:rPr>
+                <w:rStyle w:val="Heading2Char"/>
+              </w:rPr>
+            </w:pPr>
+            <w:r>
+              <w:rPr>
+                <w:rStyle w:val="Code"/>
+              </w:rPr>
+              <w:t xml:space="preserve">n = </w:t>
+            </w:r>
+            <w:r>
+              <w:rPr>
+                <w:rStyle w:val="Code"/>
+              </w:rPr>
+              <w:t>12</w:t>
+            </w:r>
+            <w:r>
+              <w:rPr>
+                <w:rStyle w:val="Code"/>
+              </w:rPr>
+              <w:t xml:space="preserve">, i = </w:t>
+            </w:r>
+            <w:r>
+              <w:rPr>
+                <w:rStyle w:val="Code"/>
+              </w:rPr>
+              <w:t>1</w:t>
+            </w:r>
+            <w:r>
+              <w:rPr>
+                <w:rStyle w:val="Code"/>
+              </w:rPr>
+              <w:t>, str[i] = ‘</w:t>
+            </w:r>
+            <w:r>
+              <w:rPr>
+                <w:rStyle w:val="Code"/>
+              </w:rPr>
+              <w:t>\0</w:t>
+            </w:r>
+            <w:r>
+              <w:rPr>
+                <w:rStyle w:val="Code"/>
+              </w:rPr>
+              <w:t>’</w:t>
+            </w:r>
+          </w:p>
+        </w:tc>
+        <w:tc>
+          <w:tcPr>
+            <w:tcW w:w="1136" w:type="dxa"/>
+            <w:vAlign w:val="center"/>
+          </w:tcPr>
+          <w:p>
+            <w:pPr>
+              <w:jc w:val="center"/>
+              <w:rPr>
+                <w:rFonts w:ascii="Segoe UI Symbol" w:hAnsi="Segoe UI Symbol" w:cs="Segoe UI Symbol"/>
+                <w:cs/>
+              </w:rPr>
+            </w:pPr>
+            <w:r>
+              <w:rPr>
+                <w:rFonts w:ascii="Segoe UI Symbol" w:hAnsi="Segoe UI Symbol" w:cs="Segoe UI Symbol" w:hint="cs"/>
+                <w:cs/>
+              </w:rPr>
+              <w:t>🗸</w:t>
+            </w:r>
+          </w:p>
+        </w:tc>
+      </w:tr>
+      <w:tr>
+        <w:tc>
+          <w:tcPr>
+            <w:tcW w:w="1662" w:type="dxa"/>
+            <w:vMerge/>
+            <w:vAlign w:val="center"/>
+          </w:tcPr>
+          <w:p>
+            <w:pPr>
+              <w:jc w:val="center"/>
+            </w:pPr>
+          </w:p>
+        </w:tc>
+        <w:tc>
+          <w:tcPr>
+            <w:tcW w:w="1663" w:type="dxa"/>
+            <w:vAlign w:val="center"/>
+          </w:tcPr>
+          <w:p>
+            <w:pPr>
+              <w:jc w:val="center"/>
+            </w:pPr>
+            <w:r>
+              <w:t>8</w:t>
+            </w:r>
+          </w:p>
+        </w:tc>
+        <w:tc>
+          <w:tcPr>
+            <w:tcW w:w="4555" w:type="dxa"/>
+            <w:vAlign w:val="center"/>
+          </w:tcPr>
+          <w:p>
+            <w:pPr>
+              <w:rPr>
+                <w:rStyle w:val="Heading2Char"/>
+              </w:rPr>
+            </w:pPr>
+            <w:r>
+              <w:rPr>
+                <w:rStyle w:val="Code"/>
+              </w:rPr>
+              <w:t xml:space="preserve">i = </w:t>
+            </w:r>
+            <w:r>
+              <w:rPr>
+                <w:rStyle w:val="Code"/>
+              </w:rPr>
+              <w:t>1</w:t>
+            </w:r>
+            <w:r>
+              <w:rPr>
+                <w:rStyle w:val="Code"/>
+              </w:rPr>
+              <w:t>, str[i] = ‘</w:t>
+            </w:r>
+            <w:r>
+              <w:rPr>
+                <w:rStyle w:val="Code"/>
+              </w:rPr>
+              <w:t>\0</w:t>
+            </w:r>
+            <w:r>
+              <w:rPr>
+                <w:rStyle w:val="Code"/>
+              </w:rPr>
+              <w:t>’</w:t>
+            </w:r>
+            <w:r>
+              <w:rPr>
+                <w:rStyle w:val="Code"/>
+                <w:rFonts w:hint="cs"/>
+                <w:cs/>
+              </w:rPr>
+              <w:t xml:space="preserve"> (จบการวนซ้ำ)</w:t>
+            </w:r>
+          </w:p>
+        </w:tc>
+        <w:tc>
+          <w:tcPr>
+            <w:tcW w:w="1136" w:type="dxa"/>
+            <w:vAlign w:val="center"/>
+          </w:tcPr>
+          <w:p>
+            <w:pPr>
+              <w:jc w:val="center"/>
+              <w:rPr>
+                <w:rFonts w:ascii="Segoe UI Symbol" w:hAnsi="Segoe UI Symbol" w:cs="Segoe UI Symbol"/>
+                <w:cs/>
+              </w:rPr>
+            </w:pPr>
+            <w:r>
+              <w:rPr>
+                <w:rFonts w:ascii="Segoe UI Symbol" w:hAnsi="Segoe UI Symbol" w:cs="Segoe UI Symbol" w:hint="cs"/>
+                <w:cs/>
+              </w:rPr>
+              <w:t>🗴</w:t>
+            </w:r>
           </w:p>
         </w:tc>
       </w:tr>
     </w:tbl>
-    <w:p/>
     <w:p>
       <w:pPr>
         <w:rPr>
-          <w:rFonts w:hint="cs"/>
+          <w:cs/>
+        </w:rPr>
+      </w:pPr>
+    </w:p>
+    <w:p>
+      <w:pPr>
+        <w:rPr>
+          <w:cs/>
+        </w:rPr>
+      </w:pPr>
+      <w:r>
+        <w:rPr>
+          <w:cs/>
+        </w:rPr>
+        <w:br w:type="page"/>
+      </w:r>
+    </w:p>
+    <w:p>
+      <w:pPr>
+        <w:rPr>
+          <w:rFonts w:cs="Laksaman"/>
         </w:rPr>
       </w:pPr>
       <w:r>
@@ -2122,6 +4887,7 @@
           <w:rFonts w:cs="Laksaman"/>
           <w:cs/>
         </w:rPr>
+        <w:lastRenderedPageBreak/>
         <w:t xml:space="preserve">ในกรณีที่ผลทดสอบเป็น </w:t>
       </w:r>
       <w:r>
@@ -2139,8 +4905,311 @@
         <w:t xml:space="preserve"> ให้นักศึกษาระบุว่า เหตุใดจึงเป็นเช่นนั้น และจะแก้ไขโปรแกรมอย่างไร</w:t>
       </w:r>
     </w:p>
+    <w:tbl>
+      <w:tblPr>
+        <w:tblStyle w:val="TableGrid"/>
+        <w:tblW w:w="0" w:type="auto"/>
+        <w:tblLook w:val="04A0" w:firstRow="1" w:lastRow="0" w:firstColumn="1" w:lastColumn="0" w:noHBand="0" w:noVBand="1"/>
+      </w:tblPr>
+      <w:tblGrid>
+        <w:gridCol w:w="9016"/>
+      </w:tblGrid>
+      <w:tr>
+        <w:trPr>
+          <w:trHeight w:val="2564"/>
+        </w:trPr>
+        <w:tc>
+          <w:tcPr>
+            <w:tcW w:w="9016" w:type="dxa"/>
+          </w:tcPr>
+          <w:p>
+            <w:pPr>
+              <w:rPr>
+                <w:b/>
+                <w:bCs/>
+              </w:rPr>
+            </w:pPr>
+            <w:r>
+              <w:rPr>
+                <w:b/>
+                <w:bCs/>
+              </w:rPr>
+              <w:t xml:space="preserve">Test Script </w:t>
+            </w:r>
+            <w:r>
+              <w:rPr>
+                <w:rFonts w:hint="cs"/>
+                <w:b/>
+                <w:bCs/>
+                <w:cs/>
+              </w:rPr>
+              <w:t xml:space="preserve">ที่ </w:t>
+            </w:r>
+            <w:r>
+              <w:rPr>
+                <w:b/>
+                <w:bCs/>
+              </w:rPr>
+              <w:t xml:space="preserve">3, </w:t>
+            </w:r>
+            <w:r>
+              <w:rPr>
+                <w:rFonts w:hint="cs"/>
+                <w:b/>
+                <w:bCs/>
+                <w:cs/>
+              </w:rPr>
+              <w:t>6</w:t>
+            </w:r>
+            <w:r>
+              <w:rPr>
+                <w:b/>
+                <w:bCs/>
+              </w:rPr>
+              <w:t xml:space="preserve">, </w:t>
+            </w:r>
+            <w:r>
+              <w:rPr>
+                <w:rFonts w:hint="cs"/>
+                <w:b/>
+                <w:bCs/>
+                <w:cs/>
+              </w:rPr>
+              <w:t xml:space="preserve">และ </w:t>
+            </w:r>
+            <w:r>
+              <w:rPr>
+                <w:b/>
+                <w:bCs/>
+              </w:rPr>
+              <w:t>7</w:t>
+            </w:r>
+          </w:p>
+          <w:p>
+            <w:r>
+              <w:rPr>
+                <w:rFonts w:hint="cs"/>
+                <w:b/>
+                <w:bCs/>
+                <w:cs/>
+              </w:rPr>
+              <w:t>ข้อผิดพลาด</w:t>
+            </w:r>
+            <w:r>
+              <w:rPr>
+                <w:cs/>
+              </w:rPr>
+              <w:br/>
+            </w:r>
+            <w:r>
+              <w:rPr>
+                <w:rFonts w:hint="cs"/>
+                <w:cs/>
+              </w:rPr>
+              <w:t xml:space="preserve">โปรแกรมจะทำการพิมพ์ตัวอักษรต่อไปแม้ว่าจะสิ้นสุด </w:t>
+            </w:r>
+            <w:r>
+              <w:rPr>
+                <w:rStyle w:val="Code"/>
+              </w:rPr>
+              <w:t>str</w:t>
+            </w:r>
+            <w:r>
+              <w:t xml:space="preserve"> </w:t>
+            </w:r>
+            <w:r>
+              <w:rPr>
+                <w:rFonts w:hint="cs"/>
+                <w:cs/>
+              </w:rPr>
+              <w:t>แล้วก็ตาม ในกรณีที่</w:t>
+            </w:r>
+            <w:r>
+              <w:t xml:space="preserve"> </w:t>
+            </w:r>
+            <w:r>
+              <w:rPr>
+                <w:rStyle w:val="Code"/>
+              </w:rPr>
+              <w:t>str</w:t>
+            </w:r>
+            <w:r>
+              <w:t xml:space="preserve"> </w:t>
+            </w:r>
+            <w:r>
+              <w:rPr>
+                <w:rFonts w:hint="cs"/>
+                <w:cs/>
+              </w:rPr>
+              <w:t>นั้นสิ้นสุดด้วยตัวเลข</w:t>
+            </w:r>
+          </w:p>
+          <w:p>
+            <w:pPr>
+              <w:rPr>
+                <w:b/>
+                <w:bCs/>
+              </w:rPr>
+            </w:pPr>
+            <w:r>
+              <w:rPr>
+                <w:rFonts w:hint="cs"/>
+                <w:b/>
+                <w:bCs/>
+                <w:cs/>
+              </w:rPr>
+              <w:t>สาเหตุ</w:t>
+            </w:r>
+          </w:p>
+          <w:p>
+            <w:r>
+              <w:rPr>
+                <w:rFonts w:hint="cs"/>
+                <w:cs/>
+              </w:rPr>
+              <w:t xml:space="preserve">หลังจากที่โปรแกรมพิมพ์ </w:t>
+            </w:r>
+            <w:r>
+              <w:rPr>
+                <w:rStyle w:val="Code"/>
+              </w:rPr>
+              <w:t>‘\0’</w:t>
+            </w:r>
+            <w:r>
+              <w:t xml:space="preserve"> </w:t>
+            </w:r>
+            <w:r>
+              <w:rPr>
+                <w:rFonts w:hint="cs"/>
+                <w:cs/>
+              </w:rPr>
+              <w:t>ภายในลูปจะทำการข้ามไปตัวถัดไป จึงทำให้การอ่านค่า</w:t>
+            </w:r>
+            <w:r>
+              <w:rPr>
+                <w:rStyle w:val="Code"/>
+                <w:rFonts w:hint="cs"/>
+                <w:cs/>
+              </w:rPr>
+              <w:t xml:space="preserve"> </w:t>
+            </w:r>
+            <w:r>
+              <w:rPr>
+                <w:rStyle w:val="Code"/>
+              </w:rPr>
+              <w:t xml:space="preserve">str </w:t>
+            </w:r>
+            <w:r>
+              <w:rPr>
+                <w:rFonts w:hint="cs"/>
+                <w:cs/>
+              </w:rPr>
+              <w:t>เกิด</w:t>
+            </w:r>
+            <w:r>
+              <w:t xml:space="preserve"> out of bound</w:t>
+            </w:r>
+          </w:p>
+          <w:p>
+            <w:pPr>
+              <w:rPr>
+                <w:b/>
+                <w:bCs/>
+              </w:rPr>
+            </w:pPr>
+            <w:r>
+              <w:rPr>
+                <w:rFonts w:hint="cs"/>
+                <w:b/>
+                <w:bCs/>
+                <w:cs/>
+              </w:rPr>
+              <w:t>วิธีแก้ไข</w:t>
+            </w:r>
+          </w:p>
+          <w:p>
+            <w:pPr>
+              <w:rPr>
+                <w:rStyle w:val="Code"/>
+              </w:rPr>
+            </w:pPr>
+            <w:r>
+              <w:rPr>
+                <w:rFonts w:hint="cs"/>
+                <w:cs/>
+              </w:rPr>
+              <w:t xml:space="preserve">เปลี่ยนวิธีการตรวจสอบการสิ้นสุดของ </w:t>
+            </w:r>
+            <w:r>
+              <w:rPr>
+                <w:rStyle w:val="Code"/>
+              </w:rPr>
+              <w:t>str</w:t>
+            </w:r>
+            <w:r>
+              <w:rPr>
+                <w:rStyle w:val="Code"/>
+                <w:rFonts w:hint="cs"/>
+                <w:cs/>
+              </w:rPr>
+              <w:t xml:space="preserve"> โดยการ</w:t>
+            </w:r>
+            <w:r>
+              <w:rPr>
+                <w:rStyle w:val="Code"/>
+                <w:rFonts w:hint="cs"/>
+                <w:cs/>
+              </w:rPr>
+              <w:t xml:space="preserve">ตรวจสอบตามความยาวแทนการใช้ </w:t>
+            </w:r>
+            <w:r>
+              <w:rPr>
+                <w:rStyle w:val="Code"/>
+              </w:rPr>
+              <w:t>null terminator character</w:t>
+            </w:r>
+          </w:p>
+          <w:p>
+            <w:pPr>
+              <w:rPr>
+                <w:rStyle w:val="Code"/>
+              </w:rPr>
+            </w:pPr>
+          </w:p>
+          <w:bookmarkStart w:id="1" w:name="_MON_1691233443"/>
+          <w:bookmarkEnd w:id="1"/>
+          <w:p>
+            <w:pPr>
+              <w:rPr>
+                <w:cs/>
+              </w:rPr>
+            </w:pPr>
+            <w:r>
+              <w:rPr>
+                <w:cs/>
+              </w:rPr>
+              <w:object w:dxaOrig="7752" w:dyaOrig="5415" w14:anchorId="1D263D58">
+                <v:shape id="_x0000_i1026" type="#_x0000_t75" style="width:387.6pt;height:270.6pt" o:ole="">
+                  <v:imagedata r:id="rId9" o:title=""/>
+                </v:shape>
+                <o:OLEObject Type="Embed" ProgID="Word.Document.12" ShapeID="_x0000_i1026" DrawAspect="Content" ObjectID="_1691237642" r:id="rId10">
+                  <o:FieldCodes>\s</o:FieldCodes>
+                </o:OLEObject>
+              </w:object>
+            </w:r>
+          </w:p>
+        </w:tc>
+      </w:tr>
+    </w:tbl>
+    <w:p>
+      <w:pPr>
+        <w:rPr>
+          <w:cs/>
+        </w:rPr>
+      </w:pPr>
+    </w:p>
     <w:sectPr>
-      <w:headerReference w:type="default" r:id="rId8"/>
+      <w:headerReference w:type="default" r:id="rId11"/>
       <w:pgSz w:w="11906" w:h="16838" w:code="9"/>
       <w:pgMar w:top="1440" w:right="1440" w:bottom="1440" w:left="1440" w:header="720" w:footer="720" w:gutter="0"/>
       <w:cols w:space="720"/>
@@ -2998,4 +6067,16 @@
     </a:ext>
   </a:extLst>
 </a:theme>
+</file>
+
+<file path=customXml/item1.xml><?xml version="1.0" encoding="utf-8"?>
+<b:Sources xmlns:b="http://schemas.openxmlformats.org/officeDocument/2006/bibliography" xmlns="http://schemas.openxmlformats.org/officeDocument/2006/bibliography" SelectedStyle="\APASixthEditionOfficeOnline.xsl" StyleName="APA" Version="6"/>
+</file>
+
+<file path=customXml/itemProps1.xml><?xml version="1.0" encoding="utf-8"?>
+<ds:datastoreItem xmlns:ds="http://schemas.openxmlformats.org/officeDocument/2006/customXml" ds:itemID="{7A1277BE-37CD-4319-AF58-9A0EEEEB23BD}">
+  <ds:schemaRefs>
+    <ds:schemaRef ds:uri="http://schemas.openxmlformats.org/officeDocument/2006/bibliography"/>
+  </ds:schemaRefs>
+</ds:datastoreItem>
 </file>
</xml_diff>

<commit_message>
solve week 4 problem
</commit_message>
<xml_diff>
--- a/labs/lab4/64011106_Lab4.docx
+++ b/labs/lab4/64011106_Lab4.docx
@@ -139,6 +139,9 @@
       </w:r>
     </w:p>
     <w:p>
+      <w:pPr>
+        <w:ind w:firstLine="720"/>
+      </w:pPr>
       <w:r>
         <w:rPr>
           <w:cs/>
@@ -173,6 +176,9 @@
       </w:r>
     </w:p>
     <w:p>
+      <w:pPr>
+        <w:ind w:firstLine="720"/>
+      </w:pPr>
       <w:r>
         <w:t xml:space="preserve">1. </w:t>
       </w:r>
@@ -193,11 +199,27 @@
       </w:r>
     </w:p>
     <w:p>
+      <w:pPr>
+        <w:tabs>
+          <w:tab w:val="left" w:pos="3060"/>
+        </w:tabs>
+      </w:pPr>
+      <w:r>
+        <w:tab/>
+      </w:r>
       <w:r>
         <w:t xml:space="preserve">Input : a2Bc4d11Eg0Nk </w:t>
       </w:r>
     </w:p>
     <w:p>
+      <w:pPr>
+        <w:tabs>
+          <w:tab w:val="left" w:pos="3060"/>
+        </w:tabs>
+      </w:pPr>
+      <w:r>
+        <w:tab/>
+      </w:r>
       <w:r>
         <w:t>Output : aBBcddddEEEEEEEEEEEgk</w:t>
       </w:r>
@@ -640,7 +662,7 @@
                 <v:shape id="_x0000_i1025" type="#_x0000_t75" style="width:387.6pt;height:256.8pt" o:ole="">
                   <v:imagedata r:id="rId7" o:title=""/>
                 </v:shape>
-                <o:OLEObject Type="Embed" ProgID="Word.Document.12" ShapeID="_x0000_i1025" DrawAspect="Content" ObjectID="_1691237641" r:id="rId8">
+                <o:OLEObject Type="Embed" ProgID="Word.Document.12" ShapeID="_x0000_i1025" DrawAspect="Content" ObjectID="_1691324477" r:id="rId8">
                   <o:FieldCodes>\s</o:FieldCodes>
                 </o:OLEObject>
               </w:object>
@@ -5192,7 +5214,7 @@
                 <v:shape id="_x0000_i1026" type="#_x0000_t75" style="width:387.6pt;height:270.6pt" o:ole="">
                   <v:imagedata r:id="rId9" o:title=""/>
                 </v:shape>
-                <o:OLEObject Type="Embed" ProgID="Word.Document.12" ShapeID="_x0000_i1026" DrawAspect="Content" ObjectID="_1691237642" r:id="rId10">
+                <o:OLEObject Type="Embed" ProgID="Word.Document.12" ShapeID="_x0000_i1026" DrawAspect="Content" ObjectID="_1691324478" r:id="rId10">
                   <o:FieldCodes>\s</o:FieldCodes>
                 </o:OLEObject>
               </w:object>

</xml_diff>